<commit_message>
Worked on code example files.
</commit_message>
<xml_diff>
--- a/Evidence-Gathering-Portfolio.docx
+++ b/Evidence-Gathering-Portfolio.docx
@@ -2122,454 +2122,197 @@
           <w:bCs/>
         </w:rPr>
       </w:pPr>
+    </w:p>
+    <w:p>
+      <w:pPr>
+        <w:pStyle w:val="Body"/>
+        <w:jc w:val="center"/>
+        <w:rPr>
+          <w:b/>
+          <w:bCs/>
+          <w:u w:val="single"/>
+        </w:rPr>
+      </w:pPr>
+    </w:p>
+    <w:p>
+      <w:pPr>
+        <w:pStyle w:val="Body"/>
+        <w:jc w:val="center"/>
+        <w:rPr>
+          <w:b/>
+          <w:bCs/>
+          <w:u w:val="single"/>
+        </w:rPr>
+      </w:pPr>
+    </w:p>
+    <w:p>
+      <w:pPr>
+        <w:pStyle w:val="Body"/>
+        <w:jc w:val="center"/>
+        <w:rPr>
+          <w:b/>
+          <w:bCs/>
+          <w:u w:val="single"/>
+        </w:rPr>
+      </w:pPr>
+    </w:p>
+    <w:p>
+      <w:pPr>
+        <w:pStyle w:val="Body"/>
+        <w:jc w:val="center"/>
+        <w:rPr>
+          <w:b/>
+          <w:bCs/>
+          <w:u w:val="single"/>
+        </w:rPr>
+      </w:pPr>
+    </w:p>
+    <w:p>
+      <w:pPr>
+        <w:pStyle w:val="Body"/>
+        <w:jc w:val="center"/>
+        <w:rPr>
+          <w:b/>
+          <w:bCs/>
+          <w:u w:val="single"/>
+        </w:rPr>
+      </w:pPr>
+    </w:p>
+    <w:p>
+      <w:pPr>
+        <w:pStyle w:val="Body"/>
+        <w:jc w:val="center"/>
+        <w:rPr>
+          <w:b/>
+          <w:bCs/>
+          <w:u w:val="single"/>
+        </w:rPr>
+      </w:pPr>
+    </w:p>
+    <w:p>
+      <w:pPr>
+        <w:pStyle w:val="Body"/>
+        <w:jc w:val="center"/>
+        <w:rPr>
+          <w:b/>
+          <w:bCs/>
+          <w:u w:val="single"/>
+        </w:rPr>
+      </w:pPr>
+    </w:p>
+    <w:p>
+      <w:pPr>
+        <w:pStyle w:val="Body"/>
+        <w:jc w:val="center"/>
+        <w:rPr>
+          <w:b/>
+          <w:bCs/>
+          <w:u w:val="single"/>
+        </w:rPr>
+      </w:pPr>
+    </w:p>
+    <w:p>
+      <w:pPr>
+        <w:pStyle w:val="Body"/>
+        <w:jc w:val="center"/>
+        <w:rPr>
+          <w:b/>
+          <w:bCs/>
+          <w:u w:val="single"/>
+        </w:rPr>
+      </w:pPr>
+    </w:p>
+    <w:p>
+      <w:pPr>
+        <w:pStyle w:val="Body"/>
+        <w:jc w:val="center"/>
+        <w:rPr>
+          <w:b/>
+          <w:bCs/>
+          <w:u w:val="single"/>
+        </w:rPr>
+      </w:pPr>
+    </w:p>
+    <w:p>
+      <w:pPr>
+        <w:pStyle w:val="Body"/>
+        <w:jc w:val="center"/>
+        <w:rPr>
+          <w:b/>
+          <w:bCs/>
+          <w:u w:val="single"/>
+        </w:rPr>
+      </w:pPr>
+    </w:p>
+    <w:p>
+      <w:pPr>
+        <w:pStyle w:val="Body"/>
+        <w:jc w:val="center"/>
+        <w:rPr>
+          <w:b/>
+          <w:bCs/>
+          <w:u w:val="single"/>
+        </w:rPr>
+      </w:pPr>
+      <w:bookmarkStart w:id="0" w:name="_GoBack"/>
+      <w:bookmarkEnd w:id="0"/>
+    </w:p>
+    <w:p>
+      <w:pPr>
+        <w:pStyle w:val="Body"/>
+        <w:jc w:val="center"/>
+        <w:rPr>
+          <w:b/>
+          <w:bCs/>
+          <w:u w:val="single"/>
+        </w:rPr>
+      </w:pPr>
+    </w:p>
+    <w:p>
+      <w:pPr>
+        <w:pStyle w:val="Body"/>
+        <w:jc w:val="center"/>
+        <w:rPr>
+          <w:b/>
+          <w:bCs/>
+          <w:u w:val="single"/>
+        </w:rPr>
+      </w:pPr>
+    </w:p>
+    <w:p>
+      <w:pPr>
+        <w:pStyle w:val="Body"/>
+        <w:jc w:val="center"/>
+        <w:rPr>
+          <w:b/>
+          <w:bCs/>
+          <w:u w:val="single"/>
+        </w:rPr>
+      </w:pPr>
       <w:r>
         <w:rPr>
-          <w:b/>
-          <w:bCs/>
-          <w:noProof/>
-          <w:u w:val="single"/>
-        </w:rPr>
-        <w:drawing>
-          <wp:anchor distT="152400" distB="152400" distL="152400" distR="152400" simplePos="0" relativeHeight="251668480" behindDoc="0" locked="0" layoutInCell="1" allowOverlap="1" wp14:anchorId="476496F5" wp14:editId="7900168F">
-            <wp:simplePos x="0" y="0"/>
-            <wp:positionH relativeFrom="margin">
-              <wp:posOffset>1613535</wp:posOffset>
-            </wp:positionH>
-            <wp:positionV relativeFrom="line">
-              <wp:posOffset>154305</wp:posOffset>
-            </wp:positionV>
-            <wp:extent cx="2781300" cy="1676400"/>
-            <wp:effectExtent l="0" t="0" r="0" b="0"/>
-            <wp:wrapThrough wrapText="bothSides" distL="152400" distR="152400">
-              <wp:wrapPolygon edited="1">
-                <wp:start x="0" y="0"/>
-                <wp:lineTo x="21600" y="0"/>
-                <wp:lineTo x="21600" y="21600"/>
-                <wp:lineTo x="0" y="21600"/>
-                <wp:lineTo x="0" y="0"/>
-              </wp:wrapPolygon>
-            </wp:wrapThrough>
-            <wp:docPr id="1073741834" name="officeArt object"/>
-            <wp:cNvGraphicFramePr/>
-            <a:graphic xmlns:a="http://schemas.openxmlformats.org/drawingml/2006/main">
-              <a:graphicData uri="http://schemas.openxmlformats.org/drawingml/2006/picture">
-                <pic:pic xmlns:pic="http://schemas.openxmlformats.org/drawingml/2006/picture">
-                  <pic:nvPicPr>
-                    <pic:cNvPr id="1073741834" name="Screen Shot 2018-12-05 at 16.36.01.png"/>
-                    <pic:cNvPicPr>
-                      <a:picLocks noChangeAspect="1"/>
-                    </pic:cNvPicPr>
-                  </pic:nvPicPr>
-                  <pic:blipFill>
-                    <a:blip r:embed="rId14">
-                      <a:extLst/>
-                    </a:blip>
-                    <a:stretch>
-                      <a:fillRect/>
-                    </a:stretch>
-                  </pic:blipFill>
-                  <pic:spPr>
-                    <a:xfrm>
-                      <a:off x="0" y="0"/>
-                      <a:ext cx="2781300" cy="1676400"/>
-                    </a:xfrm>
-                    <a:prstGeom prst="rect">
-                      <a:avLst/>
-                    </a:prstGeom>
-                    <a:ln w="12700" cap="flat">
-                      <a:noFill/>
-                      <a:miter lim="400000"/>
-                    </a:ln>
-                    <a:effectLst/>
-                  </pic:spPr>
-                </pic:pic>
-              </a:graphicData>
-            </a:graphic>
-          </wp:anchor>
-        </w:drawing>
-      </w:r>
-    </w:p>
-    <w:p>
-      <w:pPr>
-        <w:pStyle w:val="Body"/>
-        <w:jc w:val="center"/>
-        <w:rPr>
-          <w:b/>
-          <w:bCs/>
-          <w:u w:val="single"/>
-        </w:rPr>
-      </w:pPr>
-    </w:p>
-    <w:p>
-      <w:pPr>
-        <w:pStyle w:val="Body"/>
-        <w:jc w:val="center"/>
-        <w:rPr>
-          <w:b/>
-          <w:bCs/>
-          <w:u w:val="single"/>
-        </w:rPr>
-      </w:pPr>
-    </w:p>
-    <w:p>
-      <w:pPr>
-        <w:pStyle w:val="Body"/>
-        <w:jc w:val="center"/>
-        <w:rPr>
-          <w:b/>
-          <w:bCs/>
-          <w:u w:val="single"/>
-        </w:rPr>
-      </w:pPr>
-    </w:p>
-    <w:p>
-      <w:pPr>
-        <w:pStyle w:val="Body"/>
-        <w:jc w:val="center"/>
-        <w:rPr>
-          <w:b/>
-          <w:bCs/>
-          <w:u w:val="single"/>
-        </w:rPr>
-      </w:pPr>
-    </w:p>
-    <w:p>
-      <w:pPr>
-        <w:pStyle w:val="Body"/>
-        <w:jc w:val="center"/>
-        <w:rPr>
-          <w:b/>
-          <w:bCs/>
-          <w:u w:val="single"/>
-        </w:rPr>
-      </w:pPr>
-    </w:p>
-    <w:p>
-      <w:pPr>
-        <w:pStyle w:val="Body"/>
-        <w:jc w:val="center"/>
-        <w:rPr>
-          <w:b/>
-          <w:bCs/>
-          <w:u w:val="single"/>
-        </w:rPr>
-      </w:pPr>
-    </w:p>
-    <w:p>
-      <w:pPr>
-        <w:pStyle w:val="Body"/>
-        <w:jc w:val="center"/>
-        <w:rPr>
-          <w:b/>
-          <w:bCs/>
-          <w:u w:val="single"/>
-        </w:rPr>
-      </w:pPr>
-    </w:p>
-    <w:p>
-      <w:pPr>
-        <w:pStyle w:val="Body"/>
-        <w:jc w:val="center"/>
-        <w:rPr>
-          <w:b/>
-          <w:bCs/>
-          <w:u w:val="single"/>
-        </w:rPr>
-      </w:pPr>
-    </w:p>
-    <w:p>
-      <w:pPr>
-        <w:pStyle w:val="Body"/>
-        <w:jc w:val="center"/>
-        <w:rPr>
-          <w:b/>
-          <w:bCs/>
-          <w:u w:val="single"/>
-        </w:rPr>
-      </w:pPr>
-    </w:p>
-    <w:p>
-      <w:pPr>
-        <w:pStyle w:val="Body"/>
-        <w:jc w:val="center"/>
-        <w:rPr>
-          <w:b/>
-          <w:bCs/>
-          <w:u w:val="single"/>
-        </w:rPr>
-      </w:pPr>
-      <w:r>
-        <w:rPr>
-          <w:b/>
-          <w:bCs/>
-          <w:noProof/>
-          <w:u w:val="single"/>
-        </w:rPr>
-        <w:drawing>
-          <wp:anchor distT="152400" distB="152400" distL="152400" distR="152400" simplePos="0" relativeHeight="251669504" behindDoc="0" locked="0" layoutInCell="1" allowOverlap="1" wp14:anchorId="70DDE846" wp14:editId="0C24B081">
-            <wp:simplePos x="0" y="0"/>
-            <wp:positionH relativeFrom="margin">
-              <wp:posOffset>-6349</wp:posOffset>
-            </wp:positionH>
-            <wp:positionV relativeFrom="line">
-              <wp:posOffset>191733</wp:posOffset>
-            </wp:positionV>
-            <wp:extent cx="6120057" cy="731228"/>
-            <wp:effectExtent l="0" t="0" r="0" b="0"/>
-            <wp:wrapThrough wrapText="bothSides" distL="152400" distR="152400">
-              <wp:wrapPolygon edited="1">
-                <wp:start x="0" y="0"/>
-                <wp:lineTo x="21600" y="0"/>
-                <wp:lineTo x="21600" y="21715"/>
-                <wp:lineTo x="0" y="21715"/>
-                <wp:lineTo x="0" y="0"/>
-              </wp:wrapPolygon>
-            </wp:wrapThrough>
-            <wp:docPr id="1073741835" name="officeArt object"/>
-            <wp:cNvGraphicFramePr/>
-            <a:graphic xmlns:a="http://schemas.openxmlformats.org/drawingml/2006/main">
-              <a:graphicData uri="http://schemas.openxmlformats.org/drawingml/2006/picture">
-                <pic:pic xmlns:pic="http://schemas.openxmlformats.org/drawingml/2006/picture">
-                  <pic:nvPicPr>
-                    <pic:cNvPr id="1073741835" name="Screen Shot 2018-12-05 at 16.38.56.png"/>
-                    <pic:cNvPicPr>
-                      <a:picLocks noChangeAspect="1"/>
-                    </pic:cNvPicPr>
-                  </pic:nvPicPr>
-                  <pic:blipFill>
-                    <a:blip r:embed="rId15">
-                      <a:extLst/>
-                    </a:blip>
-                    <a:stretch>
-                      <a:fillRect/>
-                    </a:stretch>
-                  </pic:blipFill>
-                  <pic:spPr>
-                    <a:xfrm>
-                      <a:off x="0" y="0"/>
-                      <a:ext cx="6120057" cy="731228"/>
-                    </a:xfrm>
-                    <a:prstGeom prst="rect">
-                      <a:avLst/>
-                    </a:prstGeom>
-                    <a:ln w="12700" cap="flat">
-                      <a:noFill/>
-                      <a:miter lim="400000"/>
-                    </a:ln>
-                    <a:effectLst/>
-                  </pic:spPr>
-                </pic:pic>
-              </a:graphicData>
-            </a:graphic>
-          </wp:anchor>
-        </w:drawing>
-      </w:r>
-    </w:p>
-    <w:p>
-      <w:pPr>
-        <w:pStyle w:val="Body"/>
-        <w:jc w:val="center"/>
-        <w:rPr>
-          <w:b/>
-          <w:bCs/>
-          <w:u w:val="single"/>
-        </w:rPr>
-      </w:pPr>
-    </w:p>
-    <w:p>
-      <w:pPr>
-        <w:pStyle w:val="Body"/>
-        <w:jc w:val="center"/>
-        <w:rPr>
-          <w:b/>
-          <w:bCs/>
-          <w:u w:val="single"/>
-        </w:rPr>
-      </w:pPr>
-    </w:p>
-    <w:p>
-      <w:pPr>
-        <w:pStyle w:val="Body"/>
-        <w:jc w:val="center"/>
-        <w:rPr>
-          <w:b/>
-          <w:bCs/>
-          <w:u w:val="single"/>
-        </w:rPr>
-      </w:pPr>
-    </w:p>
-    <w:p>
-      <w:pPr>
-        <w:pStyle w:val="Body"/>
-        <w:jc w:val="center"/>
-        <w:rPr>
-          <w:b/>
-          <w:bCs/>
-          <w:u w:val="single"/>
-        </w:rPr>
-      </w:pPr>
-      <w:r>
-        <w:rPr>
-          <w:b/>
-          <w:bCs/>
-          <w:noProof/>
-          <w:u w:val="single"/>
-        </w:rPr>
-        <w:drawing>
-          <wp:anchor distT="152400" distB="152400" distL="152400" distR="152400" simplePos="0" relativeHeight="251670528" behindDoc="0" locked="0" layoutInCell="1" allowOverlap="1" wp14:anchorId="3CDC74DD" wp14:editId="707C0BA3">
-            <wp:simplePos x="0" y="0"/>
-            <wp:positionH relativeFrom="margin">
-              <wp:posOffset>1834478</wp:posOffset>
-            </wp:positionH>
-            <wp:positionV relativeFrom="line">
-              <wp:posOffset>-152399</wp:posOffset>
-            </wp:positionV>
-            <wp:extent cx="2438400" cy="355600"/>
-            <wp:effectExtent l="0" t="0" r="0" b="0"/>
-            <wp:wrapThrough wrapText="bothSides" distL="152400" distR="152400">
-              <wp:wrapPolygon edited="1">
-                <wp:start x="0" y="0"/>
-                <wp:lineTo x="21600" y="0"/>
-                <wp:lineTo x="21600" y="21600"/>
-                <wp:lineTo x="0" y="21600"/>
-                <wp:lineTo x="0" y="0"/>
-              </wp:wrapPolygon>
-            </wp:wrapThrough>
-            <wp:docPr id="1073741836" name="officeArt object"/>
-            <wp:cNvGraphicFramePr/>
-            <a:graphic xmlns:a="http://schemas.openxmlformats.org/drawingml/2006/main">
-              <a:graphicData uri="http://schemas.openxmlformats.org/drawingml/2006/picture">
-                <pic:pic xmlns:pic="http://schemas.openxmlformats.org/drawingml/2006/picture">
-                  <pic:nvPicPr>
-                    <pic:cNvPr id="1073741836" name="Screen Shot 2018-12-05 at 16.39.31.png"/>
-                    <pic:cNvPicPr>
-                      <a:picLocks noChangeAspect="1"/>
-                    </pic:cNvPicPr>
-                  </pic:nvPicPr>
-                  <pic:blipFill>
-                    <a:blip r:embed="rId16">
-                      <a:extLst/>
-                    </a:blip>
-                    <a:stretch>
-                      <a:fillRect/>
-                    </a:stretch>
-                  </pic:blipFill>
-                  <pic:spPr>
-                    <a:xfrm>
-                      <a:off x="0" y="0"/>
-                      <a:ext cx="2438400" cy="355600"/>
-                    </a:xfrm>
-                    <a:prstGeom prst="rect">
-                      <a:avLst/>
-                    </a:prstGeom>
-                    <a:ln w="12700" cap="flat">
-                      <a:noFill/>
-                      <a:miter lim="400000"/>
-                    </a:ln>
-                    <a:effectLst/>
-                  </pic:spPr>
-                </pic:pic>
-              </a:graphicData>
-            </a:graphic>
-          </wp:anchor>
-        </w:drawing>
+          <w:lang w:val="en-US"/>
+        </w:rPr>
+        <w:t>This demonstration uses SQL code. The first image shows the creation of a new database table called movies. The table is given fields, each of which have an expected data type. The second image shows some movies being inserted in to the table. The third image is the code which calls upon the table contents. It could be</w:t>
       </w:r>
       <w:r>
         <w:rPr>
-          <w:b/>
-          <w:bCs/>
-          <w:noProof/>
-          <w:u w:val="single"/>
-        </w:rPr>
-        <w:drawing>
-          <wp:anchor distT="152400" distB="152400" distL="152400" distR="152400" simplePos="0" relativeHeight="251671552" behindDoc="0" locked="0" layoutInCell="1" allowOverlap="1" wp14:anchorId="61D765BF" wp14:editId="1F674235">
-            <wp:simplePos x="0" y="0"/>
-            <wp:positionH relativeFrom="margin">
-              <wp:posOffset>-6349</wp:posOffset>
-            </wp:positionH>
-            <wp:positionV relativeFrom="line">
-              <wp:posOffset>203200</wp:posOffset>
-            </wp:positionV>
-            <wp:extent cx="6120057" cy="1933298"/>
-            <wp:effectExtent l="0" t="0" r="0" b="0"/>
-            <wp:wrapThrough wrapText="bothSides" distL="152400" distR="152400">
-              <wp:wrapPolygon edited="1">
-                <wp:start x="0" y="0"/>
-                <wp:lineTo x="21600" y="0"/>
-                <wp:lineTo x="21600" y="21600"/>
-                <wp:lineTo x="0" y="21600"/>
-                <wp:lineTo x="0" y="0"/>
-              </wp:wrapPolygon>
-            </wp:wrapThrough>
-            <wp:docPr id="1073741837" name="officeArt object"/>
-            <wp:cNvGraphicFramePr/>
-            <a:graphic xmlns:a="http://schemas.openxmlformats.org/drawingml/2006/main">
-              <a:graphicData uri="http://schemas.openxmlformats.org/drawingml/2006/picture">
-                <pic:pic xmlns:pic="http://schemas.openxmlformats.org/drawingml/2006/picture">
-                  <pic:nvPicPr>
-                    <pic:cNvPr id="1073741837" name="Screen Shot 2018-12-05 at 16.40.14.png"/>
-                    <pic:cNvPicPr>
-                      <a:picLocks noChangeAspect="1"/>
-                    </pic:cNvPicPr>
-                  </pic:nvPicPr>
-                  <pic:blipFill>
-                    <a:blip r:embed="rId17">
-                      <a:extLst/>
-                    </a:blip>
-                    <a:stretch>
-                      <a:fillRect/>
-                    </a:stretch>
-                  </pic:blipFill>
-                  <pic:spPr>
-                    <a:xfrm>
-                      <a:off x="0" y="0"/>
-                      <a:ext cx="6120057" cy="1933298"/>
-                    </a:xfrm>
-                    <a:prstGeom prst="rect">
-                      <a:avLst/>
-                    </a:prstGeom>
-                    <a:ln w="12700" cap="flat">
-                      <a:noFill/>
-                      <a:miter lim="400000"/>
-                    </a:ln>
-                    <a:effectLst/>
-                  </pic:spPr>
-                </pic:pic>
-              </a:graphicData>
-            </a:graphic>
-          </wp:anchor>
-        </w:drawing>
+          <w:lang w:val="en-US"/>
+        </w:rPr>
+        <w:t xml:space="preserve"> used elsewhere in the program</w:t>
       </w:r>
-    </w:p>
-    <w:p>
-      <w:pPr>
-        <w:pStyle w:val="Body"/>
-        <w:jc w:val="center"/>
-        <w:rPr>
-          <w:b/>
-          <w:bCs/>
-          <w:u w:val="single"/>
-        </w:rPr>
-      </w:pPr>
       <w:r>
         <w:rPr>
           <w:lang w:val="en-US"/>
         </w:rPr>
-        <w:t xml:space="preserve">This demonstration uses SQL code. The first image shows the creation of a new database table called movies. The table is given fields, each of which have an expected data type. The second image shows some movies being inserted in to the table. The third image is the code which calls upon the table contents. It could be used elsewhere in the </w:t>
+        <w:t xml:space="preserve"> in a function to return all of </w:t>
       </w:r>
-      <w:proofErr w:type="spellStart"/>
       <w:r>
         <w:rPr>
           <w:lang w:val="en-US"/>
         </w:rPr>
-        <w:t>programme</w:t>
-      </w:r>
-      <w:proofErr w:type="spellEnd"/>
-      <w:r>
-        <w:rPr>
-          <w:lang w:val="en-US"/>
-        </w:rPr>
-        <w:t xml:space="preserve"> in a function to return all of the elements from the table. The fourth and final image is of the code in the third image displayed in the terminal.</w:t>
+        <w:lastRenderedPageBreak/>
+        <w:t>the elements from the table. The fourth and final image is of the code in the third image displayed in the terminal.</w:t>
       </w:r>
     </w:p>
     <w:p>
@@ -2981,312 +2724,116 @@
           <w:u w:val="single"/>
         </w:rPr>
       </w:pPr>
-      <w:r>
-        <w:rPr>
-          <w:noProof/>
-        </w:rPr>
-        <w:drawing>
-          <wp:anchor distT="152400" distB="152400" distL="152400" distR="152400" simplePos="0" relativeHeight="251674624" behindDoc="0" locked="0" layoutInCell="1" allowOverlap="1" wp14:anchorId="78FBF055" wp14:editId="743FECC7">
-            <wp:simplePos x="0" y="0"/>
-            <wp:positionH relativeFrom="margin">
-              <wp:posOffset>1663028</wp:posOffset>
-            </wp:positionH>
-            <wp:positionV relativeFrom="line">
-              <wp:posOffset>176779</wp:posOffset>
-            </wp:positionV>
-            <wp:extent cx="2781300" cy="1676400"/>
-            <wp:effectExtent l="0" t="0" r="0" b="0"/>
-            <wp:wrapThrough wrapText="bothSides" distL="152400" distR="152400">
-              <wp:wrapPolygon edited="1">
-                <wp:start x="0" y="0"/>
-                <wp:lineTo x="21600" y="0"/>
-                <wp:lineTo x="21600" y="21600"/>
-                <wp:lineTo x="0" y="21600"/>
-                <wp:lineTo x="0" y="0"/>
-              </wp:wrapPolygon>
-            </wp:wrapThrough>
-            <wp:docPr id="1073741838" name="officeArt object"/>
-            <wp:cNvGraphicFramePr/>
-            <a:graphic xmlns:a="http://schemas.openxmlformats.org/drawingml/2006/main">
-              <a:graphicData uri="http://schemas.openxmlformats.org/drawingml/2006/picture">
-                <pic:pic xmlns:pic="http://schemas.openxmlformats.org/drawingml/2006/picture">
-                  <pic:nvPicPr>
-                    <pic:cNvPr id="1073741838" name="Screen Shot 2018-12-05 at 16.36.01.png"/>
-                    <pic:cNvPicPr>
-                      <a:picLocks noChangeAspect="1"/>
-                    </pic:cNvPicPr>
-                  </pic:nvPicPr>
-                  <pic:blipFill>
-                    <a:blip r:embed="rId14">
-                      <a:extLst/>
-                    </a:blip>
-                    <a:stretch>
-                      <a:fillRect/>
-                    </a:stretch>
-                  </pic:blipFill>
-                  <pic:spPr>
-                    <a:xfrm>
-                      <a:off x="0" y="0"/>
-                      <a:ext cx="2781300" cy="1676400"/>
-                    </a:xfrm>
-                    <a:prstGeom prst="rect">
-                      <a:avLst/>
-                    </a:prstGeom>
-                    <a:ln w="12700" cap="flat">
-                      <a:noFill/>
-                      <a:miter lim="400000"/>
-                    </a:ln>
-                    <a:effectLst/>
-                  </pic:spPr>
-                </pic:pic>
-              </a:graphicData>
-            </a:graphic>
-          </wp:anchor>
-        </w:drawing>
-      </w:r>
-    </w:p>
-    <w:p>
-      <w:pPr>
-        <w:pStyle w:val="Body"/>
-        <w:jc w:val="center"/>
-        <w:rPr>
-          <w:b/>
-          <w:bCs/>
-          <w:u w:val="single"/>
-        </w:rPr>
-      </w:pPr>
-    </w:p>
-    <w:p>
-      <w:pPr>
-        <w:pStyle w:val="Body"/>
-        <w:jc w:val="center"/>
-        <w:rPr>
-          <w:b/>
-          <w:bCs/>
-          <w:u w:val="single"/>
-        </w:rPr>
-      </w:pPr>
-    </w:p>
-    <w:p>
-      <w:pPr>
-        <w:pStyle w:val="Body"/>
-        <w:jc w:val="center"/>
-        <w:rPr>
-          <w:b/>
-          <w:bCs/>
-          <w:u w:val="single"/>
-        </w:rPr>
-      </w:pPr>
-    </w:p>
-    <w:p>
-      <w:pPr>
-        <w:pStyle w:val="Body"/>
-        <w:jc w:val="center"/>
-        <w:rPr>
-          <w:b/>
-          <w:bCs/>
-          <w:u w:val="single"/>
-        </w:rPr>
-      </w:pPr>
-    </w:p>
-    <w:p>
-      <w:pPr>
-        <w:pStyle w:val="Body"/>
-        <w:jc w:val="center"/>
-        <w:rPr>
-          <w:b/>
-          <w:bCs/>
-          <w:u w:val="single"/>
-        </w:rPr>
-      </w:pPr>
-    </w:p>
-    <w:p>
-      <w:pPr>
-        <w:pStyle w:val="Body"/>
-        <w:jc w:val="center"/>
-        <w:rPr>
-          <w:b/>
-          <w:bCs/>
-          <w:u w:val="single"/>
-        </w:rPr>
-      </w:pPr>
-    </w:p>
-    <w:p>
-      <w:pPr>
-        <w:pStyle w:val="Body"/>
-        <w:jc w:val="center"/>
-        <w:rPr>
-          <w:b/>
-          <w:bCs/>
-          <w:u w:val="single"/>
-        </w:rPr>
-      </w:pPr>
-    </w:p>
-    <w:p>
-      <w:pPr>
-        <w:pStyle w:val="Body"/>
-        <w:jc w:val="center"/>
-        <w:rPr>
-          <w:b/>
-          <w:bCs/>
-          <w:u w:val="single"/>
-        </w:rPr>
-      </w:pPr>
-    </w:p>
-    <w:p>
-      <w:pPr>
-        <w:pStyle w:val="Body"/>
-        <w:jc w:val="center"/>
-        <w:rPr>
-          <w:b/>
-          <w:bCs/>
-          <w:u w:val="single"/>
-        </w:rPr>
-      </w:pPr>
-      <w:r>
-        <w:rPr>
-          <w:b/>
-          <w:bCs/>
-          <w:noProof/>
-          <w:u w:val="single"/>
-        </w:rPr>
-        <w:drawing>
-          <wp:anchor distT="152400" distB="152400" distL="152400" distR="152400" simplePos="0" relativeHeight="251675648" behindDoc="0" locked="0" layoutInCell="1" allowOverlap="1" wp14:anchorId="4551EAA8" wp14:editId="72A3F6F6">
-            <wp:simplePos x="0" y="0"/>
-            <wp:positionH relativeFrom="margin">
-              <wp:posOffset>19685</wp:posOffset>
-            </wp:positionH>
-            <wp:positionV relativeFrom="line">
-              <wp:posOffset>446463</wp:posOffset>
-            </wp:positionV>
-            <wp:extent cx="6120057" cy="731228"/>
-            <wp:effectExtent l="0" t="0" r="0" b="0"/>
-            <wp:wrapThrough wrapText="bothSides" distL="152400" distR="152400">
-              <wp:wrapPolygon edited="1">
-                <wp:start x="0" y="0"/>
-                <wp:lineTo x="21600" y="0"/>
-                <wp:lineTo x="21600" y="21715"/>
-                <wp:lineTo x="0" y="21715"/>
-                <wp:lineTo x="0" y="0"/>
-              </wp:wrapPolygon>
-            </wp:wrapThrough>
-            <wp:docPr id="1073741839" name="officeArt object"/>
-            <wp:cNvGraphicFramePr/>
-            <a:graphic xmlns:a="http://schemas.openxmlformats.org/drawingml/2006/main">
-              <a:graphicData uri="http://schemas.openxmlformats.org/drawingml/2006/picture">
-                <pic:pic xmlns:pic="http://schemas.openxmlformats.org/drawingml/2006/picture">
-                  <pic:nvPicPr>
-                    <pic:cNvPr id="1073741839" name="Screen Shot 2018-12-05 at 16.38.56.png"/>
-                    <pic:cNvPicPr>
-                      <a:picLocks noChangeAspect="1"/>
-                    </pic:cNvPicPr>
-                  </pic:nvPicPr>
-                  <pic:blipFill>
-                    <a:blip r:embed="rId15">
-                      <a:extLst/>
-                    </a:blip>
-                    <a:stretch>
-                      <a:fillRect/>
-                    </a:stretch>
-                  </pic:blipFill>
-                  <pic:spPr>
-                    <a:xfrm>
-                      <a:off x="0" y="0"/>
-                      <a:ext cx="6120057" cy="731228"/>
-                    </a:xfrm>
-                    <a:prstGeom prst="rect">
-                      <a:avLst/>
-                    </a:prstGeom>
-                    <a:ln w="12700" cap="flat">
-                      <a:noFill/>
-                      <a:miter lim="400000"/>
-                    </a:ln>
-                    <a:effectLst/>
-                  </pic:spPr>
-                </pic:pic>
-              </a:graphicData>
-            </a:graphic>
-          </wp:anchor>
-        </w:drawing>
-      </w:r>
-    </w:p>
-    <w:p>
-      <w:pPr>
-        <w:pStyle w:val="Body"/>
-        <w:jc w:val="center"/>
-        <w:rPr>
-          <w:b/>
-          <w:bCs/>
-          <w:u w:val="single"/>
-        </w:rPr>
-      </w:pPr>
-      <w:r>
-        <w:rPr>
-          <w:b/>
-          <w:bCs/>
-          <w:noProof/>
-          <w:u w:val="single"/>
-        </w:rPr>
-        <w:lastRenderedPageBreak/>
-        <w:drawing>
-          <wp:anchor distT="152400" distB="152400" distL="152400" distR="152400" simplePos="0" relativeHeight="251673600" behindDoc="0" locked="0" layoutInCell="1" allowOverlap="1" wp14:anchorId="69E09F5D" wp14:editId="694E9E9B">
-            <wp:simplePos x="0" y="0"/>
-            <wp:positionH relativeFrom="margin">
-              <wp:posOffset>1847850</wp:posOffset>
-            </wp:positionH>
-            <wp:positionV relativeFrom="line">
-              <wp:posOffset>157480</wp:posOffset>
-            </wp:positionV>
-            <wp:extent cx="2413000" cy="635000"/>
-            <wp:effectExtent l="0" t="0" r="0" b="0"/>
-            <wp:wrapThrough wrapText="bothSides" distL="152400" distR="152400">
-              <wp:wrapPolygon edited="1">
-                <wp:start x="0" y="0"/>
-                <wp:lineTo x="21600" y="0"/>
-                <wp:lineTo x="21600" y="21600"/>
-                <wp:lineTo x="0" y="21600"/>
-                <wp:lineTo x="0" y="0"/>
-              </wp:wrapPolygon>
-            </wp:wrapThrough>
-            <wp:docPr id="1073741840" name="officeArt object"/>
-            <wp:cNvGraphicFramePr/>
-            <a:graphic xmlns:a="http://schemas.openxmlformats.org/drawingml/2006/main">
-              <a:graphicData uri="http://schemas.openxmlformats.org/drawingml/2006/picture">
-                <pic:pic xmlns:pic="http://schemas.openxmlformats.org/drawingml/2006/picture">
-                  <pic:nvPicPr>
-                    <pic:cNvPr id="1073741840" name="Screen Shot 2018-12-05 at 16.48.21.png"/>
-                    <pic:cNvPicPr>
-                      <a:picLocks noChangeAspect="1"/>
-                    </pic:cNvPicPr>
-                  </pic:nvPicPr>
-                  <pic:blipFill>
-                    <a:blip r:embed="rId18">
-                      <a:extLst/>
-                    </a:blip>
-                    <a:stretch>
-                      <a:fillRect/>
-                    </a:stretch>
-                  </pic:blipFill>
-                  <pic:spPr>
-                    <a:xfrm>
-                      <a:off x="0" y="0"/>
-                      <a:ext cx="2413000" cy="635000"/>
-                    </a:xfrm>
-                    <a:prstGeom prst="rect">
-                      <a:avLst/>
-                    </a:prstGeom>
-                    <a:ln w="12700" cap="flat">
-                      <a:noFill/>
-                      <a:miter lim="400000"/>
-                    </a:ln>
-                    <a:effectLst/>
-                  </pic:spPr>
-                </pic:pic>
-              </a:graphicData>
-            </a:graphic>
-          </wp:anchor>
-        </w:drawing>
-      </w:r>
+    </w:p>
+    <w:p>
+      <w:pPr>
+        <w:pStyle w:val="Body"/>
+        <w:jc w:val="center"/>
+        <w:rPr>
+          <w:b/>
+          <w:bCs/>
+          <w:u w:val="single"/>
+        </w:rPr>
+      </w:pPr>
+    </w:p>
+    <w:p>
+      <w:pPr>
+        <w:pStyle w:val="Body"/>
+        <w:jc w:val="center"/>
+        <w:rPr>
+          <w:b/>
+          <w:bCs/>
+          <w:u w:val="single"/>
+        </w:rPr>
+      </w:pPr>
+    </w:p>
+    <w:p>
+      <w:pPr>
+        <w:pStyle w:val="Body"/>
+        <w:jc w:val="center"/>
+        <w:rPr>
+          <w:b/>
+          <w:bCs/>
+          <w:u w:val="single"/>
+        </w:rPr>
+      </w:pPr>
+    </w:p>
+    <w:p>
+      <w:pPr>
+        <w:pStyle w:val="Body"/>
+        <w:jc w:val="center"/>
+        <w:rPr>
+          <w:b/>
+          <w:bCs/>
+          <w:u w:val="single"/>
+        </w:rPr>
+      </w:pPr>
+    </w:p>
+    <w:p>
+      <w:pPr>
+        <w:pStyle w:val="Body"/>
+        <w:jc w:val="center"/>
+        <w:rPr>
+          <w:b/>
+          <w:bCs/>
+          <w:u w:val="single"/>
+        </w:rPr>
+      </w:pPr>
+    </w:p>
+    <w:p>
+      <w:pPr>
+        <w:pStyle w:val="Body"/>
+        <w:jc w:val="center"/>
+        <w:rPr>
+          <w:b/>
+          <w:bCs/>
+          <w:u w:val="single"/>
+        </w:rPr>
+      </w:pPr>
+    </w:p>
+    <w:p>
+      <w:pPr>
+        <w:pStyle w:val="Body"/>
+        <w:jc w:val="center"/>
+        <w:rPr>
+          <w:b/>
+          <w:bCs/>
+          <w:u w:val="single"/>
+        </w:rPr>
+      </w:pPr>
+    </w:p>
+    <w:p>
+      <w:pPr>
+        <w:pStyle w:val="Body"/>
+        <w:jc w:val="center"/>
+        <w:rPr>
+          <w:b/>
+          <w:bCs/>
+          <w:u w:val="single"/>
+        </w:rPr>
+      </w:pPr>
+    </w:p>
+    <w:p>
+      <w:pPr>
+        <w:pStyle w:val="Body"/>
+        <w:jc w:val="center"/>
+        <w:rPr>
+          <w:b/>
+          <w:bCs/>
+          <w:u w:val="single"/>
+        </w:rPr>
+      </w:pPr>
+    </w:p>
+    <w:p>
+      <w:pPr>
+        <w:pStyle w:val="Body"/>
+        <w:jc w:val="center"/>
+        <w:rPr>
+          <w:b/>
+          <w:bCs/>
+          <w:u w:val="single"/>
+        </w:rPr>
+      </w:pPr>
     </w:p>
     <w:p>
       <w:pPr>
@@ -3318,72 +2865,6 @@
           <w:lang w:val="en-US"/>
         </w:rPr>
       </w:pPr>
-      <w:r>
-        <w:rPr>
-          <w:b/>
-          <w:bCs/>
-          <w:noProof/>
-          <w:u w:val="single"/>
-        </w:rPr>
-        <w:drawing>
-          <wp:anchor distT="152400" distB="152400" distL="152400" distR="152400" simplePos="0" relativeHeight="251672576" behindDoc="0" locked="0" layoutInCell="1" allowOverlap="1" wp14:anchorId="3A7342B2" wp14:editId="72D27D94">
-            <wp:simplePos x="0" y="0"/>
-            <wp:positionH relativeFrom="margin">
-              <wp:posOffset>20955</wp:posOffset>
-            </wp:positionH>
-            <wp:positionV relativeFrom="page">
-              <wp:posOffset>1712595</wp:posOffset>
-            </wp:positionV>
-            <wp:extent cx="6119495" cy="1938020"/>
-            <wp:effectExtent l="0" t="0" r="0" b="0"/>
-            <wp:wrapThrough wrapText="bothSides" distL="152400" distR="152400">
-              <wp:wrapPolygon edited="1">
-                <wp:start x="0" y="0"/>
-                <wp:lineTo x="21600" y="0"/>
-                <wp:lineTo x="21600" y="21600"/>
-                <wp:lineTo x="0" y="21600"/>
-                <wp:lineTo x="0" y="0"/>
-              </wp:wrapPolygon>
-            </wp:wrapThrough>
-            <wp:docPr id="1073741841" name="officeArt object"/>
-            <wp:cNvGraphicFramePr/>
-            <a:graphic xmlns:a="http://schemas.openxmlformats.org/drawingml/2006/main">
-              <a:graphicData uri="http://schemas.openxmlformats.org/drawingml/2006/picture">
-                <pic:pic xmlns:pic="http://schemas.openxmlformats.org/drawingml/2006/picture">
-                  <pic:nvPicPr>
-                    <pic:cNvPr id="1073741841" name="Screen Shot 2018-12-05 at 16.46.48.png"/>
-                    <pic:cNvPicPr>
-                      <a:picLocks noChangeAspect="1"/>
-                    </pic:cNvPicPr>
-                  </pic:nvPicPr>
-                  <pic:blipFill>
-                    <a:blip r:embed="rId19">
-                      <a:extLst/>
-                    </a:blip>
-                    <a:stretch>
-                      <a:fillRect/>
-                    </a:stretch>
-                  </pic:blipFill>
-                  <pic:spPr>
-                    <a:xfrm>
-                      <a:off x="0" y="0"/>
-                      <a:ext cx="6119495" cy="1938020"/>
-                    </a:xfrm>
-                    <a:prstGeom prst="rect">
-                      <a:avLst/>
-                    </a:prstGeom>
-                    <a:ln w="12700" cap="flat">
-                      <a:noFill/>
-                      <a:miter lim="400000"/>
-                    </a:ln>
-                    <a:effectLst/>
-                  </pic:spPr>
-                </pic:pic>
-              </a:graphicData>
-            </a:graphic>
-          </wp:anchor>
-        </w:drawing>
-      </w:r>
     </w:p>
     <w:p>
       <w:pPr>
@@ -5788,7 +5269,6 @@
               <w:rPr>
                 <w:rFonts w:eastAsia="Arial Unicode MS" w:cs="Arial Unicode MS"/>
               </w:rPr>
-              <w:lastRenderedPageBreak/>
               <w:t>Unit</w:t>
             </w:r>
           </w:p>
@@ -7062,6 +6542,7 @@
               <w:rPr>
                 <w:rFonts w:eastAsia="Arial Unicode MS" w:cs="Arial Unicode MS"/>
               </w:rPr>
+              <w:lastRenderedPageBreak/>
               <w:t>Unit</w:t>
             </w:r>
           </w:p>
@@ -8839,7 +8320,6 @@
           <w:u w:val="single"/>
           <w:lang w:val="en-US"/>
         </w:rPr>
-        <w:lastRenderedPageBreak/>
         <w:t>Paste Screenshot here</w:t>
       </w:r>
     </w:p>
@@ -9826,7 +9306,7 @@
                     </pic:cNvPicPr>
                   </pic:nvPicPr>
                   <pic:blipFill>
-                    <a:blip r:embed="rId20">
+                    <a:blip r:embed="rId14">
                       <a:extLst>
                         <a:ext uri="{28A0092B-C50C-407E-A947-70E740481C1C}">
                           <a14:useLocalDpi xmlns:a14="http://schemas.microsoft.com/office/drawing/2010/main" val="0"/>
@@ -9988,7 +9468,7 @@
                     </pic:cNvPicPr>
                   </pic:nvPicPr>
                   <pic:blipFill>
-                    <a:blip r:embed="rId21">
+                    <a:blip r:embed="rId15">
                       <a:extLst>
                         <a:ext uri="{28A0092B-C50C-407E-A947-70E740481C1C}">
                           <a14:useLocalDpi xmlns:a14="http://schemas.microsoft.com/office/drawing/2010/main" val="0"/>
@@ -10100,17 +9580,8 @@
           <w:bCs/>
           <w:lang w:val="en-US"/>
         </w:rPr>
-        <w:t xml:space="preserve"> data is pushed to the </w:t>
+        <w:t xml:space="preserve"> data is pushed to the characters</w:t>
       </w:r>
-      <w:proofErr w:type="gramStart"/>
-      <w:r>
-        <w:rPr>
-          <w:bCs/>
-          <w:lang w:val="en-US"/>
-        </w:rPr>
-        <w:t>characters</w:t>
-      </w:r>
-      <w:proofErr w:type="gramEnd"/>
       <w:r>
         <w:rPr>
           <w:bCs/>
@@ -10183,7 +9654,7 @@
                     </pic:cNvPicPr>
                   </pic:nvPicPr>
                   <pic:blipFill>
-                    <a:blip r:embed="rId22" cstate="print">
+                    <a:blip r:embed="rId16" cstate="print">
                       <a:extLst>
                         <a:ext uri="{28A0092B-C50C-407E-A947-70E740481C1C}">
                           <a14:useLocalDpi xmlns:a14="http://schemas.microsoft.com/office/drawing/2010/main" val="0"/>
@@ -10704,7 +10175,7 @@
                     </pic:cNvPicPr>
                   </pic:nvPicPr>
                   <pic:blipFill>
-                    <a:blip r:embed="rId23" cstate="print">
+                    <a:blip r:embed="rId17" cstate="print">
                       <a:extLst>
                         <a:ext uri="{28A0092B-C50C-407E-A947-70E740481C1C}">
                           <a14:useLocalDpi xmlns:a14="http://schemas.microsoft.com/office/drawing/2010/main" val="0"/>
@@ -10757,7 +10228,6 @@
           <w:u w:val="single"/>
         </w:rPr>
       </w:pPr>
-      <w:bookmarkStart w:id="0" w:name="_GoBack"/>
       <w:r>
         <w:rPr>
           <w:bCs/>
@@ -10781,7 +10251,7 @@
                     </pic:cNvPicPr>
                   </pic:nvPicPr>
                   <pic:blipFill>
-                    <a:blip r:embed="rId24">
+                    <a:blip r:embed="rId18">
                       <a:extLst>
                         <a:ext uri="{28A0092B-C50C-407E-A947-70E740481C1C}">
                           <a14:useLocalDpi xmlns:a14="http://schemas.microsoft.com/office/drawing/2010/main" val="0"/>
@@ -10812,7 +10282,6 @@
           </wp:inline>
         </w:drawing>
       </w:r>
-      <w:bookmarkEnd w:id="0"/>
     </w:p>
     <w:p>
       <w:pPr>
@@ -16355,8 +15824,8 @@
       </w:r>
     </w:p>
     <w:sectPr>
-      <w:headerReference w:type="default" r:id="rId25"/>
-      <w:footerReference w:type="default" r:id="rId26"/>
+      <w:headerReference w:type="default" r:id="rId19"/>
+      <w:footerReference w:type="default" r:id="rId20"/>
       <w:pgSz w:w="11906" w:h="16838"/>
       <w:pgMar w:top="1134" w:right="1134" w:bottom="1134" w:left="1134" w:header="709" w:footer="850" w:gutter="0"/>
       <w:cols w:space="720"/>

</xml_diff>

<commit_message>
Worked on evidence for week 3 example code
</commit_message>
<xml_diff>
--- a/Evidence-Gathering-Portfolio.docx
+++ b/Evidence-Gathering-Portfolio.docx
@@ -1687,7 +1687,7 @@
     <w:p>
       <w:pPr>
         <w:pStyle w:val="Body"/>
-        <w:jc w:val="center"/>
+        <w:jc w:val="both"/>
         <w:rPr>
           <w:b/>
           <w:bCs/>
@@ -1698,21 +1698,7 @@
         <w:rPr>
           <w:lang w:val="en-US"/>
         </w:rPr>
-        <w:t xml:space="preserve">contact1 is a hash including someone’s personal details. The </w:t>
-      </w:r>
-      <w:proofErr w:type="spellStart"/>
-      <w:r>
-        <w:rPr>
-          <w:lang w:val="en-US"/>
-        </w:rPr>
-        <w:t>list_details</w:t>
-      </w:r>
-      <w:proofErr w:type="spellEnd"/>
-      <w:r>
-        <w:rPr>
-          <w:lang w:val="en-US"/>
-        </w:rPr>
-        <w:t xml:space="preserve"> function prints each field of the hash in a structured sentence.</w:t>
+        <w:t>contact1 is a hash including someone’s personal details. The list_details function prints each field of the hash in a structured sentence.</w:t>
       </w:r>
     </w:p>
     <w:p>
@@ -2120,161 +2106,6 @@
         <w:rPr>
           <w:b/>
           <w:bCs/>
-        </w:rPr>
-      </w:pPr>
-    </w:p>
-    <w:p>
-      <w:pPr>
-        <w:pStyle w:val="Body"/>
-        <w:jc w:val="center"/>
-        <w:rPr>
-          <w:b/>
-          <w:bCs/>
-          <w:u w:val="single"/>
-        </w:rPr>
-      </w:pPr>
-    </w:p>
-    <w:p>
-      <w:pPr>
-        <w:pStyle w:val="Body"/>
-        <w:jc w:val="center"/>
-        <w:rPr>
-          <w:b/>
-          <w:bCs/>
-          <w:u w:val="single"/>
-        </w:rPr>
-      </w:pPr>
-    </w:p>
-    <w:p>
-      <w:pPr>
-        <w:pStyle w:val="Body"/>
-        <w:jc w:val="center"/>
-        <w:rPr>
-          <w:b/>
-          <w:bCs/>
-          <w:u w:val="single"/>
-        </w:rPr>
-      </w:pPr>
-    </w:p>
-    <w:p>
-      <w:pPr>
-        <w:pStyle w:val="Body"/>
-        <w:jc w:val="center"/>
-        <w:rPr>
-          <w:b/>
-          <w:bCs/>
-          <w:u w:val="single"/>
-        </w:rPr>
-      </w:pPr>
-    </w:p>
-    <w:p>
-      <w:pPr>
-        <w:pStyle w:val="Body"/>
-        <w:jc w:val="center"/>
-        <w:rPr>
-          <w:b/>
-          <w:bCs/>
-          <w:u w:val="single"/>
-        </w:rPr>
-      </w:pPr>
-    </w:p>
-    <w:p>
-      <w:pPr>
-        <w:pStyle w:val="Body"/>
-        <w:jc w:val="center"/>
-        <w:rPr>
-          <w:b/>
-          <w:bCs/>
-          <w:u w:val="single"/>
-        </w:rPr>
-      </w:pPr>
-    </w:p>
-    <w:p>
-      <w:pPr>
-        <w:pStyle w:val="Body"/>
-        <w:jc w:val="center"/>
-        <w:rPr>
-          <w:b/>
-          <w:bCs/>
-          <w:u w:val="single"/>
-        </w:rPr>
-      </w:pPr>
-    </w:p>
-    <w:p>
-      <w:pPr>
-        <w:pStyle w:val="Body"/>
-        <w:jc w:val="center"/>
-        <w:rPr>
-          <w:b/>
-          <w:bCs/>
-          <w:u w:val="single"/>
-        </w:rPr>
-      </w:pPr>
-    </w:p>
-    <w:p>
-      <w:pPr>
-        <w:pStyle w:val="Body"/>
-        <w:jc w:val="center"/>
-        <w:rPr>
-          <w:b/>
-          <w:bCs/>
-          <w:u w:val="single"/>
-        </w:rPr>
-      </w:pPr>
-    </w:p>
-    <w:p>
-      <w:pPr>
-        <w:pStyle w:val="Body"/>
-        <w:jc w:val="center"/>
-        <w:rPr>
-          <w:b/>
-          <w:bCs/>
-          <w:u w:val="single"/>
-        </w:rPr>
-      </w:pPr>
-    </w:p>
-    <w:p>
-      <w:pPr>
-        <w:pStyle w:val="Body"/>
-        <w:jc w:val="center"/>
-        <w:rPr>
-          <w:b/>
-          <w:bCs/>
-          <w:u w:val="single"/>
-        </w:rPr>
-      </w:pPr>
-    </w:p>
-    <w:p>
-      <w:pPr>
-        <w:pStyle w:val="Body"/>
-        <w:jc w:val="center"/>
-        <w:rPr>
-          <w:b/>
-          <w:bCs/>
-          <w:u w:val="single"/>
-        </w:rPr>
-      </w:pPr>
-      <w:bookmarkStart w:id="0" w:name="_GoBack"/>
-      <w:bookmarkEnd w:id="0"/>
-    </w:p>
-    <w:p>
-      <w:pPr>
-        <w:pStyle w:val="Body"/>
-        <w:jc w:val="center"/>
-        <w:rPr>
-          <w:b/>
-          <w:bCs/>
-          <w:u w:val="single"/>
-        </w:rPr>
-      </w:pPr>
-    </w:p>
-    <w:p>
-      <w:pPr>
-        <w:pStyle w:val="Body"/>
-        <w:jc w:val="center"/>
-        <w:rPr>
-          <w:b/>
-          <w:bCs/>
           <w:u w:val="single"/>
         </w:rPr>
       </w:pPr>
@@ -2291,40 +2122,197 @@
       </w:pPr>
       <w:r>
         <w:rPr>
-          <w:lang w:val="en-US"/>
-        </w:rPr>
-        <w:t>This demonstration uses SQL code. The first image shows the creation of a new database table called movies. The table is given fields, each of which have an expected data type. The second image shows some movies being inserted in to the table. The third image is the code which calls upon the table contents. It could be</w:t>
+          <w:bCs/>
+          <w:noProof/>
+        </w:rPr>
+        <w:drawing>
+          <wp:inline distT="0" distB="0" distL="0" distR="0" wp14:anchorId="7B97A409" wp14:editId="0180E8F6">
+            <wp:extent cx="4930713" cy="2754829"/>
+            <wp:effectExtent l="0" t="0" r="0" b="0"/>
+            <wp:docPr id="1" name="Picture 1" descr="../../Desktop/Screen%20Shot%202018-12-26%20at%2016.59.00."/>
+            <wp:cNvGraphicFramePr>
+              <a:graphicFrameLocks xmlns:a="http://schemas.openxmlformats.org/drawingml/2006/main" noChangeAspect="1"/>
+            </wp:cNvGraphicFramePr>
+            <a:graphic xmlns:a="http://schemas.openxmlformats.org/drawingml/2006/main">
+              <a:graphicData uri="http://schemas.openxmlformats.org/drawingml/2006/picture">
+                <pic:pic xmlns:pic="http://schemas.openxmlformats.org/drawingml/2006/picture">
+                  <pic:nvPicPr>
+                    <pic:cNvPr id="0" name="Picture 1" descr="../../Desktop/Screen%20Shot%202018-12-26%20at%2016.59.00."/>
+                    <pic:cNvPicPr>
+                      <a:picLocks noChangeAspect="1" noChangeArrowheads="1"/>
+                    </pic:cNvPicPr>
+                  </pic:nvPicPr>
+                  <pic:blipFill>
+                    <a:blip r:embed="rId14">
+                      <a:extLst>
+                        <a:ext uri="{28A0092B-C50C-407E-A947-70E740481C1C}">
+                          <a14:useLocalDpi xmlns:a14="http://schemas.microsoft.com/office/drawing/2010/main" val="0"/>
+                        </a:ext>
+                      </a:extLst>
+                    </a:blip>
+                    <a:srcRect/>
+                    <a:stretch>
+                      <a:fillRect/>
+                    </a:stretch>
+                  </pic:blipFill>
+                  <pic:spPr bwMode="auto">
+                    <a:xfrm>
+                      <a:off x="0" y="0"/>
+                      <a:ext cx="4947449" cy="2764180"/>
+                    </a:xfrm>
+                    <a:prstGeom prst="rect">
+                      <a:avLst/>
+                    </a:prstGeom>
+                    <a:noFill/>
+                    <a:ln>
+                      <a:noFill/>
+                    </a:ln>
+                  </pic:spPr>
+                </pic:pic>
+              </a:graphicData>
+            </a:graphic>
+          </wp:inline>
+        </w:drawing>
+      </w:r>
+    </w:p>
+    <w:p>
+      <w:pPr>
+        <w:pStyle w:val="Body"/>
+        <w:jc w:val="center"/>
+        <w:rPr>
+          <w:b/>
+          <w:bCs/>
+          <w:u w:val="single"/>
+        </w:rPr>
+      </w:pPr>
+    </w:p>
+    <w:p>
+      <w:pPr>
+        <w:pStyle w:val="Body"/>
+        <w:jc w:val="center"/>
+        <w:rPr>
+          <w:b/>
+          <w:bCs/>
+          <w:u w:val="single"/>
+        </w:rPr>
+      </w:pPr>
+    </w:p>
+    <w:p>
+      <w:pPr>
+        <w:pStyle w:val="Body"/>
+        <w:jc w:val="center"/>
+        <w:rPr>
+          <w:b/>
+          <w:bCs/>
+          <w:u w:val="single"/>
+        </w:rPr>
+      </w:pPr>
+      <w:r>
+        <w:rPr>
+          <w:bCs/>
+          <w:noProof/>
+        </w:rPr>
+        <w:lastRenderedPageBreak/>
+        <w:drawing>
+          <wp:inline distT="0" distB="0" distL="0" distR="0" wp14:anchorId="5F43BB1C" wp14:editId="32E4EB4E">
+            <wp:extent cx="4091940" cy="267970"/>
+            <wp:effectExtent l="0" t="0" r="0" b="11430"/>
+            <wp:docPr id="3" name="Picture 3" descr="../../Desktop/Screen%20Shot%202018-12-26%20at%2016.59.17."/>
+            <wp:cNvGraphicFramePr>
+              <a:graphicFrameLocks xmlns:a="http://schemas.openxmlformats.org/drawingml/2006/main" noChangeAspect="1"/>
+            </wp:cNvGraphicFramePr>
+            <a:graphic xmlns:a="http://schemas.openxmlformats.org/drawingml/2006/main">
+              <a:graphicData uri="http://schemas.openxmlformats.org/drawingml/2006/picture">
+                <pic:pic xmlns:pic="http://schemas.openxmlformats.org/drawingml/2006/picture">
+                  <pic:nvPicPr>
+                    <pic:cNvPr id="0" name="Picture 2" descr="../../Desktop/Screen%20Shot%202018-12-26%20at%2016.59.17."/>
+                    <pic:cNvPicPr>
+                      <a:picLocks noChangeAspect="1" noChangeArrowheads="1"/>
+                    </pic:cNvPicPr>
+                  </pic:nvPicPr>
+                  <pic:blipFill>
+                    <a:blip r:embed="rId15">
+                      <a:extLst>
+                        <a:ext uri="{28A0092B-C50C-407E-A947-70E740481C1C}">
+                          <a14:useLocalDpi xmlns:a14="http://schemas.microsoft.com/office/drawing/2010/main" val="0"/>
+                        </a:ext>
+                      </a:extLst>
+                    </a:blip>
+                    <a:srcRect/>
+                    <a:stretch>
+                      <a:fillRect/>
+                    </a:stretch>
+                  </pic:blipFill>
+                  <pic:spPr bwMode="auto">
+                    <a:xfrm>
+                      <a:off x="0" y="0"/>
+                      <a:ext cx="4091940" cy="267970"/>
+                    </a:xfrm>
+                    <a:prstGeom prst="rect">
+                      <a:avLst/>
+                    </a:prstGeom>
+                    <a:noFill/>
+                    <a:ln>
+                      <a:noFill/>
+                    </a:ln>
+                  </pic:spPr>
+                </pic:pic>
+              </a:graphicData>
+            </a:graphic>
+          </wp:inline>
+        </w:drawing>
+      </w:r>
+    </w:p>
+    <w:p>
+      <w:pPr>
+        <w:pStyle w:val="Body"/>
+        <w:rPr>
+          <w:b/>
+          <w:bCs/>
+          <w:u w:val="single"/>
+        </w:rPr>
+      </w:pPr>
+    </w:p>
+    <w:p>
+      <w:pPr>
+        <w:pStyle w:val="Body"/>
+        <w:jc w:val="both"/>
+        <w:rPr>
+          <w:bCs/>
+        </w:rPr>
+      </w:pPr>
+      <w:r>
+        <w:rPr>
+          <w:bCs/>
+        </w:rPr>
+        <w:t xml:space="preserve">The above code, written in javascript, demonstrates a function searching through some data and filtering it dependant on the criteria given: </w:t>
       </w:r>
       <w:r>
         <w:rPr>
-          <w:lang w:val="en-US"/>
-        </w:rPr>
-        <w:t xml:space="preserve"> used elsewhere in the program</w:t>
+          <w:bCs/>
+          <w:i/>
+        </w:rPr>
+        <w:t>friends</w:t>
       </w:r>
       <w:r>
         <w:rPr>
-          <w:lang w:val="en-US"/>
-        </w:rPr>
-        <w:t xml:space="preserve"> in a function to return all of </w:t>
+          <w:bCs/>
+        </w:rPr>
+        <w:t xml:space="preserve"> is an array of objects which each have name and age properties. The function </w:t>
       </w:r>
       <w:r>
         <w:rPr>
-          <w:lang w:val="en-US"/>
-        </w:rPr>
-        <w:lastRenderedPageBreak/>
-        <w:t>the elements from the table. The fourth and final image is of the code in the third image displayed in the terminal.</w:t>
+          <w:bCs/>
+          <w:i/>
+        </w:rPr>
+        <w:t>olderFriends</w:t>
       </w:r>
-    </w:p>
-    <w:p>
-      <w:pPr>
-        <w:pStyle w:val="Body"/>
-        <w:jc w:val="center"/>
-        <w:rPr>
-          <w:b/>
-          <w:bCs/>
-          <w:u w:val="single"/>
-        </w:rPr>
-      </w:pPr>
+      <w:r>
+        <w:rPr>
+          <w:bCs/>
+        </w:rPr>
+        <w:t xml:space="preserve"> takes an array of friends and returns an array of those from the original array which or at least a given age. The second image shows the result of calling the function with a minimum age of 22</w:t>
+      </w:r>
     </w:p>
     <w:p>
       <w:pPr>
@@ -2735,173 +2723,218 @@
           <w:u w:val="single"/>
         </w:rPr>
       </w:pPr>
-    </w:p>
-    <w:p>
-      <w:pPr>
-        <w:pStyle w:val="Body"/>
-        <w:jc w:val="center"/>
-        <w:rPr>
-          <w:b/>
-          <w:bCs/>
-          <w:u w:val="single"/>
-        </w:rPr>
-      </w:pPr>
-    </w:p>
-    <w:p>
-      <w:pPr>
-        <w:pStyle w:val="Body"/>
-        <w:jc w:val="center"/>
-        <w:rPr>
-          <w:b/>
-          <w:bCs/>
-          <w:u w:val="single"/>
-        </w:rPr>
-      </w:pPr>
-    </w:p>
-    <w:p>
-      <w:pPr>
-        <w:pStyle w:val="Body"/>
-        <w:jc w:val="center"/>
-        <w:rPr>
-          <w:b/>
-          <w:bCs/>
-          <w:u w:val="single"/>
-        </w:rPr>
-      </w:pPr>
-    </w:p>
-    <w:p>
-      <w:pPr>
-        <w:pStyle w:val="Body"/>
-        <w:jc w:val="center"/>
-        <w:rPr>
-          <w:b/>
-          <w:bCs/>
-          <w:u w:val="single"/>
-        </w:rPr>
-      </w:pPr>
-    </w:p>
-    <w:p>
-      <w:pPr>
-        <w:pStyle w:val="Body"/>
-        <w:jc w:val="center"/>
-        <w:rPr>
-          <w:b/>
-          <w:bCs/>
-          <w:u w:val="single"/>
-        </w:rPr>
-      </w:pPr>
-    </w:p>
-    <w:p>
-      <w:pPr>
-        <w:pStyle w:val="Body"/>
-        <w:jc w:val="center"/>
-        <w:rPr>
-          <w:b/>
-          <w:bCs/>
-          <w:u w:val="single"/>
-        </w:rPr>
-      </w:pPr>
-    </w:p>
-    <w:p>
-      <w:pPr>
-        <w:pStyle w:val="Body"/>
-        <w:jc w:val="center"/>
-        <w:rPr>
-          <w:b/>
-          <w:bCs/>
-          <w:u w:val="single"/>
-        </w:rPr>
-      </w:pPr>
-    </w:p>
-    <w:p>
-      <w:pPr>
-        <w:pStyle w:val="Body"/>
-        <w:jc w:val="center"/>
-        <w:rPr>
-          <w:b/>
-          <w:bCs/>
-          <w:u w:val="single"/>
-        </w:rPr>
-      </w:pPr>
-    </w:p>
-    <w:p>
-      <w:pPr>
-        <w:pStyle w:val="Body"/>
-        <w:jc w:val="center"/>
-        <w:rPr>
-          <w:b/>
-          <w:bCs/>
-          <w:u w:val="single"/>
-        </w:rPr>
-      </w:pPr>
-    </w:p>
-    <w:p>
-      <w:pPr>
-        <w:pStyle w:val="Body"/>
-        <w:jc w:val="center"/>
-        <w:rPr>
-          <w:b/>
-          <w:bCs/>
-          <w:u w:val="single"/>
-        </w:rPr>
-      </w:pPr>
-    </w:p>
-    <w:p>
-      <w:pPr>
-        <w:pStyle w:val="Body"/>
-        <w:jc w:val="center"/>
-        <w:rPr>
-          <w:b/>
-          <w:bCs/>
-          <w:u w:val="single"/>
-        </w:rPr>
-      </w:pPr>
-    </w:p>
-    <w:p>
-      <w:pPr>
-        <w:pStyle w:val="Body"/>
-        <w:jc w:val="center"/>
-        <w:rPr>
-          <w:lang w:val="en-US"/>
-        </w:rPr>
-      </w:pPr>
-    </w:p>
-    <w:p>
-      <w:pPr>
-        <w:pStyle w:val="Body"/>
-        <w:jc w:val="center"/>
-        <w:rPr>
-          <w:lang w:val="en-US"/>
-        </w:rPr>
-      </w:pPr>
-    </w:p>
-    <w:p>
-      <w:pPr>
-        <w:pStyle w:val="Body"/>
-        <w:jc w:val="center"/>
-        <w:rPr>
-          <w:b/>
-          <w:bCs/>
-          <w:u w:val="single"/>
-        </w:rPr>
-      </w:pPr>
       <w:r>
         <w:rPr>
-          <w:lang w:val="en-US"/>
-        </w:rPr>
-        <w:t xml:space="preserve">As with the previous task (I.T.3), this task shows a database table being created and populated in the first two images. The SQL query in the third image pulls out all the elements from that table, sorting them alphabetically by the title field. </w:t>
+          <w:bCs/>
+          <w:noProof/>
+        </w:rPr>
+        <w:drawing>
+          <wp:inline distT="0" distB="0" distL="0" distR="0" wp14:anchorId="186D63D9" wp14:editId="378BC09B">
+            <wp:extent cx="5412740" cy="1680845"/>
+            <wp:effectExtent l="0" t="0" r="0" b="0"/>
+            <wp:docPr id="4" name="Picture 4" descr="../../Desktop/Screen%20Shot%202018-12-26%20at%2017.04.51."/>
+            <wp:cNvGraphicFramePr>
+              <a:graphicFrameLocks xmlns:a="http://schemas.openxmlformats.org/drawingml/2006/main" noChangeAspect="1"/>
+            </wp:cNvGraphicFramePr>
+            <a:graphic xmlns:a="http://schemas.openxmlformats.org/drawingml/2006/main">
+              <a:graphicData uri="http://schemas.openxmlformats.org/drawingml/2006/picture">
+                <pic:pic xmlns:pic="http://schemas.openxmlformats.org/drawingml/2006/picture">
+                  <pic:nvPicPr>
+                    <pic:cNvPr id="0" name="Picture 3" descr="../../Desktop/Screen%20Shot%202018-12-26%20at%2017.04.51."/>
+                    <pic:cNvPicPr>
+                      <a:picLocks noChangeAspect="1" noChangeArrowheads="1"/>
+                    </pic:cNvPicPr>
+                  </pic:nvPicPr>
+                  <pic:blipFill>
+                    <a:blip r:embed="rId16">
+                      <a:extLst>
+                        <a:ext uri="{28A0092B-C50C-407E-A947-70E740481C1C}">
+                          <a14:useLocalDpi xmlns:a14="http://schemas.microsoft.com/office/drawing/2010/main" val="0"/>
+                        </a:ext>
+                      </a:extLst>
+                    </a:blip>
+                    <a:srcRect/>
+                    <a:stretch>
+                      <a:fillRect/>
+                    </a:stretch>
+                  </pic:blipFill>
+                  <pic:spPr bwMode="auto">
+                    <a:xfrm>
+                      <a:off x="0" y="0"/>
+                      <a:ext cx="5412740" cy="1680845"/>
+                    </a:xfrm>
+                    <a:prstGeom prst="rect">
+                      <a:avLst/>
+                    </a:prstGeom>
+                    <a:noFill/>
+                    <a:ln>
+                      <a:noFill/>
+                    </a:ln>
+                  </pic:spPr>
+                </pic:pic>
+              </a:graphicData>
+            </a:graphic>
+          </wp:inline>
+        </w:drawing>
       </w:r>
     </w:p>
     <w:p>
       <w:pPr>
         <w:pStyle w:val="Body"/>
-        <w:jc w:val="center"/>
-        <w:rPr>
-          <w:b/>
-          <w:bCs/>
-          <w:u w:val="single"/>
-        </w:rPr>
-      </w:pPr>
+        <w:rPr>
+          <w:b/>
+          <w:bCs/>
+          <w:u w:val="single"/>
+        </w:rPr>
+      </w:pPr>
+    </w:p>
+    <w:p>
+      <w:pPr>
+        <w:pStyle w:val="Body"/>
+        <w:jc w:val="center"/>
+        <w:rPr>
+          <w:bCs/>
+        </w:rPr>
+      </w:pPr>
+      <w:r>
+        <w:rPr>
+          <w:bCs/>
+          <w:noProof/>
+        </w:rPr>
+        <w:drawing>
+          <wp:inline distT="0" distB="0" distL="0" distR="0" wp14:anchorId="10254A29" wp14:editId="3E30E977">
+            <wp:extent cx="1117600" cy="979170"/>
+            <wp:effectExtent l="0" t="0" r="0" b="11430"/>
+            <wp:docPr id="9" name="Picture 9" descr="../../Desktop/Screen%20Shot%202018-12-26%20at%2017.05.10."/>
+            <wp:cNvGraphicFramePr>
+              <a:graphicFrameLocks xmlns:a="http://schemas.openxmlformats.org/drawingml/2006/main" noChangeAspect="1"/>
+            </wp:cNvGraphicFramePr>
+            <a:graphic xmlns:a="http://schemas.openxmlformats.org/drawingml/2006/main">
+              <a:graphicData uri="http://schemas.openxmlformats.org/drawingml/2006/picture">
+                <pic:pic xmlns:pic="http://schemas.openxmlformats.org/drawingml/2006/picture">
+                  <pic:nvPicPr>
+                    <pic:cNvPr id="0" name="Picture 4" descr="../../Desktop/Screen%20Shot%202018-12-26%20at%2017.05.10."/>
+                    <pic:cNvPicPr>
+                      <a:picLocks noChangeAspect="1" noChangeArrowheads="1"/>
+                    </pic:cNvPicPr>
+                  </pic:nvPicPr>
+                  <pic:blipFill>
+                    <a:blip r:embed="rId17">
+                      <a:extLst>
+                        <a:ext uri="{28A0092B-C50C-407E-A947-70E740481C1C}">
+                          <a14:useLocalDpi xmlns:a14="http://schemas.microsoft.com/office/drawing/2010/main" val="0"/>
+                        </a:ext>
+                      </a:extLst>
+                    </a:blip>
+                    <a:srcRect/>
+                    <a:stretch>
+                      <a:fillRect/>
+                    </a:stretch>
+                  </pic:blipFill>
+                  <pic:spPr bwMode="auto">
+                    <a:xfrm>
+                      <a:off x="0" y="0"/>
+                      <a:ext cx="1117600" cy="979170"/>
+                    </a:xfrm>
+                    <a:prstGeom prst="rect">
+                      <a:avLst/>
+                    </a:prstGeom>
+                    <a:noFill/>
+                    <a:ln>
+                      <a:noFill/>
+                    </a:ln>
+                  </pic:spPr>
+                </pic:pic>
+              </a:graphicData>
+            </a:graphic>
+          </wp:inline>
+        </w:drawing>
+      </w:r>
+    </w:p>
+    <w:p>
+      <w:pPr>
+        <w:pStyle w:val="Body"/>
+        <w:rPr>
+          <w:b/>
+          <w:bCs/>
+          <w:u w:val="single"/>
+        </w:rPr>
+      </w:pPr>
+    </w:p>
+    <w:p>
+      <w:pPr>
+        <w:pStyle w:val="Body"/>
+        <w:jc w:val="both"/>
+        <w:rPr>
+          <w:bCs/>
+        </w:rPr>
+      </w:pPr>
+      <w:r>
+        <w:rPr>
+          <w:bCs/>
+        </w:rPr>
+        <w:t>The above code is written in Ruby.</w:t>
+      </w:r>
+      <w:r>
+        <w:rPr>
+          <w:bCs/>
+        </w:rPr>
+        <w:t xml:space="preserve"> The first image shows the creation of the array </w:t>
+      </w:r>
+      <w:r>
+        <w:rPr>
+          <w:bCs/>
+          <w:i/>
+        </w:rPr>
+        <w:t>classmates</w:t>
+      </w:r>
+      <w:r>
+        <w:rPr>
+          <w:bCs/>
+        </w:rPr>
+        <w:t xml:space="preserve"> which contains four in no particular order. The function </w:t>
+      </w:r>
+      <w:r>
+        <w:rPr>
+          <w:bCs/>
+          <w:i/>
+        </w:rPr>
+        <w:t>order_list</w:t>
+      </w:r>
+      <w:r>
+        <w:rPr>
+          <w:bCs/>
+        </w:rPr>
+        <w:t xml:space="preserve"> takes an array and returns an array of the same length, sorted alphabetically. The result of calling </w:t>
+      </w:r>
+      <w:r>
+        <w:rPr>
+          <w:bCs/>
+          <w:i/>
+        </w:rPr>
+        <w:t>order_list</w:t>
+      </w:r>
+      <w:r>
+        <w:rPr>
+          <w:bCs/>
+        </w:rPr>
+        <w:t xml:space="preserve"> on </w:t>
+      </w:r>
+      <w:r>
+        <w:rPr>
+          <w:bCs/>
+          <w:i/>
+        </w:rPr>
+        <w:t>classmates</w:t>
+      </w:r>
+      <w:r>
+        <w:rPr>
+          <w:bCs/>
+        </w:rPr>
+        <w:t xml:space="preserve"> is shown in the second image.</w:t>
+      </w:r>
+      <w:bookmarkStart w:id="0" w:name="_GoBack"/>
+      <w:bookmarkEnd w:id="0"/>
     </w:p>
     <w:p>
       <w:pPr>
@@ -3337,6 +3370,7 @@
           <w:u w:val="single"/>
           <w:lang w:val="en-US"/>
         </w:rPr>
+        <w:lastRenderedPageBreak/>
         <w:t>Description here</w:t>
       </w:r>
     </w:p>
@@ -4698,6 +4732,7 @@
               <w:rPr>
                 <w:rFonts w:eastAsia="Arial Unicode MS" w:cs="Arial Unicode MS"/>
               </w:rPr>
+              <w:lastRenderedPageBreak/>
               <w:t>Unit</w:t>
             </w:r>
           </w:p>
@@ -6542,7 +6577,6 @@
               <w:rPr>
                 <w:rFonts w:eastAsia="Arial Unicode MS" w:cs="Arial Unicode MS"/>
               </w:rPr>
-              <w:lastRenderedPageBreak/>
               <w:t>Unit</w:t>
             </w:r>
           </w:p>
@@ -8177,27 +8211,7 @@
                 <w:szCs w:val="24"/>
                 <w:u w:color="000000"/>
               </w:rPr>
-              <w:t xml:space="preserve">Take a screenshot of one of your projects where you have worked alone and attach the </w:t>
-            </w:r>
-            <w:proofErr w:type="spellStart"/>
-            <w:r>
-              <w:rPr>
-                <w:rFonts w:ascii="Arial" w:hAnsi="Arial"/>
-                <w:sz w:val="24"/>
-                <w:szCs w:val="24"/>
-                <w:u w:color="000000"/>
-              </w:rPr>
-              <w:t>Github</w:t>
-            </w:r>
-            <w:proofErr w:type="spellEnd"/>
-            <w:r>
-              <w:rPr>
-                <w:rFonts w:ascii="Arial" w:hAnsi="Arial"/>
-                <w:sz w:val="24"/>
-                <w:szCs w:val="24"/>
-                <w:u w:color="000000"/>
-              </w:rPr>
-              <w:t xml:space="preserve"> link.</w:t>
+              <w:t>Take a screenshot of one of your projects where you have worked alone and attach the Github link.</w:t>
             </w:r>
           </w:p>
         </w:tc>
@@ -8958,6 +8972,7 @@
               <w:rPr>
                 <w:rFonts w:eastAsia="Arial Unicode MS" w:cs="Arial Unicode MS"/>
               </w:rPr>
+              <w:lastRenderedPageBreak/>
               <w:t>Unit</w:t>
             </w:r>
           </w:p>
@@ -9287,7 +9302,6 @@
           <w:bCs/>
           <w:noProof/>
         </w:rPr>
-        <w:lastRenderedPageBreak/>
         <w:drawing>
           <wp:inline distT="0" distB="0" distL="0" distR="0" wp14:anchorId="7E642E14" wp14:editId="6448B9A9">
             <wp:extent cx="5640416" cy="3731965"/>
@@ -9306,7 +9320,7 @@
                     </pic:cNvPicPr>
                   </pic:nvPicPr>
                   <pic:blipFill>
-                    <a:blip r:embed="rId14">
+                    <a:blip r:embed="rId18">
                       <a:extLst>
                         <a:ext uri="{28A0092B-C50C-407E-A947-70E740481C1C}">
                           <a14:useLocalDpi xmlns:a14="http://schemas.microsoft.com/office/drawing/2010/main" val="0"/>
@@ -9352,71 +9366,7 @@
           <w:bCs/>
           <w:lang w:val="en-US"/>
         </w:rPr>
-        <w:t>This first image shows a function (</w:t>
-      </w:r>
-      <w:proofErr w:type="spellStart"/>
-      <w:r>
-        <w:rPr>
-          <w:bCs/>
-          <w:lang w:val="en-US"/>
-        </w:rPr>
-        <w:t>getData</w:t>
-      </w:r>
-      <w:proofErr w:type="spellEnd"/>
-      <w:r>
-        <w:rPr>
-          <w:bCs/>
-          <w:lang w:val="en-US"/>
-        </w:rPr>
-        <w:t xml:space="preserve">). It is responsible for making 25 requests to the Rick and </w:t>
-      </w:r>
-      <w:proofErr w:type="spellStart"/>
-      <w:r>
-        <w:rPr>
-          <w:bCs/>
-          <w:lang w:val="en-US"/>
-        </w:rPr>
-        <w:t>Morty</w:t>
-      </w:r>
-      <w:proofErr w:type="spellEnd"/>
-      <w:r>
-        <w:rPr>
-          <w:bCs/>
-          <w:lang w:val="en-US"/>
-        </w:rPr>
-        <w:t xml:space="preserve"> </w:t>
-      </w:r>
-      <w:proofErr w:type="spellStart"/>
-      <w:r>
-        <w:rPr>
-          <w:bCs/>
-          <w:lang w:val="en-US"/>
-        </w:rPr>
-        <w:t>api</w:t>
-      </w:r>
-      <w:proofErr w:type="spellEnd"/>
-      <w:r>
-        <w:rPr>
-          <w:bCs/>
-          <w:lang w:val="en-US"/>
-        </w:rPr>
-        <w:t xml:space="preserve">, with the intention of returning 25 pages of character information. It creates a new request for each of the 25 </w:t>
-      </w:r>
-      <w:proofErr w:type="spellStart"/>
-      <w:r>
-        <w:rPr>
-          <w:bCs/>
-          <w:lang w:val="en-US"/>
-        </w:rPr>
-        <w:t>urls</w:t>
-      </w:r>
-      <w:proofErr w:type="spellEnd"/>
-      <w:r>
-        <w:rPr>
-          <w:bCs/>
-          <w:lang w:val="en-US"/>
-        </w:rPr>
-        <w:t xml:space="preserve"> and </w:t>
+        <w:t xml:space="preserve">This first image shows a function (getData). It is responsible for making 25 requests to the Rick and Morty api, with the intention of returning 25 pages of character information. It creates a new request for each of the 25 urls and </w:t>
       </w:r>
       <w:r>
         <w:rPr>
@@ -9468,7 +9418,7 @@
                     </pic:cNvPicPr>
                   </pic:nvPicPr>
                   <pic:blipFill>
-                    <a:blip r:embed="rId15">
+                    <a:blip r:embed="rId19">
                       <a:extLst>
                         <a:ext uri="{28A0092B-C50C-407E-A947-70E740481C1C}">
                           <a14:useLocalDpi xmlns:a14="http://schemas.microsoft.com/office/drawing/2010/main" val="0"/>
@@ -9514,66 +9464,34 @@
           <w:bCs/>
           <w:lang w:val="en-US"/>
         </w:rPr>
-        <w:t xml:space="preserve">The get function uses fetch, targeting the </w:t>
+        <w:t>The get function uses fetch, targeting the url that was used to create it. The fetch request type defaults to ‘GET’. The response of the fetch is then sent back to the origin of the function.</w:t>
       </w:r>
-      <w:proofErr w:type="spellStart"/>
+    </w:p>
+    <w:p>
+      <w:pPr>
+        <w:pStyle w:val="Body"/>
+        <w:jc w:val="center"/>
+        <w:rPr>
+          <w:bCs/>
+          <w:lang w:val="en-US"/>
+        </w:rPr>
+      </w:pPr>
+    </w:p>
+    <w:p>
+      <w:pPr>
+        <w:pStyle w:val="Body"/>
+        <w:jc w:val="center"/>
+        <w:rPr>
+          <w:bCs/>
+          <w:lang w:val="en-US"/>
+        </w:rPr>
+      </w:pPr>
       <w:r>
         <w:rPr>
           <w:bCs/>
           <w:lang w:val="en-US"/>
         </w:rPr>
-        <w:t>url</w:t>
-      </w:r>
-      <w:proofErr w:type="spellEnd"/>
-      <w:r>
-        <w:rPr>
-          <w:bCs/>
-          <w:lang w:val="en-US"/>
-        </w:rPr>
-        <w:t xml:space="preserve"> that was used to create it. The fetch request type defaults to ‘GET’. The response of the fetch is then sent back to the origin of the function.</w:t>
-      </w:r>
-    </w:p>
-    <w:p>
-      <w:pPr>
-        <w:pStyle w:val="Body"/>
-        <w:jc w:val="center"/>
-        <w:rPr>
-          <w:bCs/>
-          <w:lang w:val="en-US"/>
-        </w:rPr>
-      </w:pPr>
-    </w:p>
-    <w:p>
-      <w:pPr>
-        <w:pStyle w:val="Body"/>
-        <w:jc w:val="center"/>
-        <w:rPr>
-          <w:bCs/>
-          <w:lang w:val="en-US"/>
-        </w:rPr>
-      </w:pPr>
-      <w:r>
-        <w:rPr>
-          <w:bCs/>
-          <w:lang w:val="en-US"/>
-        </w:rPr>
-        <w:t xml:space="preserve">When the response is returned to the </w:t>
-      </w:r>
-      <w:proofErr w:type="spellStart"/>
-      <w:r>
-        <w:rPr>
-          <w:bCs/>
-          <w:lang w:val="en-US"/>
-        </w:rPr>
-        <w:t>getData</w:t>
-      </w:r>
-      <w:proofErr w:type="spellEnd"/>
-      <w:r>
-        <w:rPr>
-          <w:bCs/>
-          <w:lang w:val="en-US"/>
-        </w:rPr>
-        <w:t xml:space="preserve"> function in the first image, the</w:t>
+        <w:t>When the response is returned to the getData function in the first image, the</w:t>
       </w:r>
       <w:r>
         <w:rPr>
@@ -9594,23 +9512,7 @@
           <w:bCs/>
           <w:lang w:val="en-US"/>
         </w:rPr>
-        <w:t xml:space="preserve"> the </w:t>
-      </w:r>
-      <w:proofErr w:type="spellStart"/>
-      <w:r>
-        <w:rPr>
-          <w:bCs/>
-          <w:lang w:val="en-US"/>
-        </w:rPr>
-        <w:t>characterData</w:t>
-      </w:r>
-      <w:proofErr w:type="spellEnd"/>
-      <w:r>
-        <w:rPr>
-          <w:bCs/>
-          <w:lang w:val="en-US"/>
-        </w:rPr>
-        <w:t xml:space="preserve"> field, along with the other pages.</w:t>
+        <w:t xml:space="preserve"> the characterData field, along with the other pages.</w:t>
       </w:r>
     </w:p>
     <w:p>
@@ -9654,7 +9556,7 @@
                     </pic:cNvPicPr>
                   </pic:nvPicPr>
                   <pic:blipFill>
-                    <a:blip r:embed="rId16" cstate="print">
+                    <a:blip r:embed="rId20" cstate="print">
                       <a:extLst>
                         <a:ext uri="{28A0092B-C50C-407E-A947-70E740481C1C}">
                           <a14:useLocalDpi xmlns:a14="http://schemas.microsoft.com/office/drawing/2010/main" val="0"/>
@@ -10175,7 +10077,7 @@
                     </pic:cNvPicPr>
                   </pic:nvPicPr>
                   <pic:blipFill>
-                    <a:blip r:embed="rId17" cstate="print">
+                    <a:blip r:embed="rId21" cstate="print">
                       <a:extLst>
                         <a:ext uri="{28A0092B-C50C-407E-A947-70E740481C1C}">
                           <a14:useLocalDpi xmlns:a14="http://schemas.microsoft.com/office/drawing/2010/main" val="0"/>
@@ -10251,7 +10153,7 @@
                     </pic:cNvPicPr>
                   </pic:nvPicPr>
                   <pic:blipFill>
-                    <a:blip r:embed="rId18">
+                    <a:blip r:embed="rId22">
                       <a:extLst>
                         <a:ext uri="{28A0092B-C50C-407E-A947-70E740481C1C}">
                           <a14:useLocalDpi xmlns:a14="http://schemas.microsoft.com/office/drawing/2010/main" val="0"/>
@@ -10335,21 +10237,7 @@
         <w:rPr>
           <w:lang w:val="en-US"/>
         </w:rPr>
-        <w:t>See the folder ‘</w:t>
-      </w:r>
-      <w:proofErr w:type="spellStart"/>
-      <w:r>
-        <w:rPr>
-          <w:lang w:val="en-US"/>
-        </w:rPr>
-        <w:t>PDA_Static_and_Dynamic_Task_A</w:t>
-      </w:r>
-      <w:proofErr w:type="spellEnd"/>
-      <w:r>
-        <w:rPr>
-          <w:lang w:val="en-US"/>
-        </w:rPr>
-        <w:t>’ within this repository for both the test code and the tested code.</w:t>
+        <w:t>See the folder ‘PDA_Static_and_Dynamic_Task_A’ within this repository for both the test code and the tested code.</w:t>
       </w:r>
     </w:p>
     <w:p>
@@ -10637,29 +10525,7 @@
                 <w:u w:color="000000"/>
                 <w:shd w:val="clear" w:color="auto" w:fill="FFFFFF"/>
               </w:rPr>
-              <w:t xml:space="preserve">Take a screenshot of the contributor’s page on </w:t>
-            </w:r>
-            <w:proofErr w:type="spellStart"/>
-            <w:r>
-              <w:rPr>
-                <w:rFonts w:ascii="Arial" w:hAnsi="Arial"/>
-                <w:sz w:val="24"/>
-                <w:szCs w:val="24"/>
-                <w:u w:color="000000"/>
-                <w:shd w:val="clear" w:color="auto" w:fill="FFFFFF"/>
-              </w:rPr>
-              <w:t>Github</w:t>
-            </w:r>
-            <w:proofErr w:type="spellEnd"/>
-            <w:r>
-              <w:rPr>
-                <w:rFonts w:ascii="Arial" w:hAnsi="Arial"/>
-                <w:sz w:val="24"/>
-                <w:szCs w:val="24"/>
-                <w:u w:color="000000"/>
-                <w:shd w:val="clear" w:color="auto" w:fill="FFFFFF"/>
-              </w:rPr>
-              <w:t xml:space="preserve"> from your group project to show the team you worked with.</w:t>
+              <w:t>Take a screenshot of the contributor’s page on Github from your group project to show the team you worked with.</w:t>
             </w:r>
           </w:p>
         </w:tc>
@@ -15824,8 +15690,8 @@
       </w:r>
     </w:p>
     <w:sectPr>
-      <w:headerReference w:type="default" r:id="rId19"/>
-      <w:footerReference w:type="default" r:id="rId20"/>
+      <w:headerReference w:type="default" r:id="rId23"/>
+      <w:footerReference w:type="default" r:id="rId24"/>
       <w:pgSz w:w="11906" w:h="16838"/>
       <w:pgMar w:top="1134" w:right="1134" w:bottom="1134" w:left="1134" w:header="709" w:footer="850" w:gutter="0"/>
       <w:cols w:space="720"/>

</xml_diff>

<commit_message>
Added screenshots for week 9 group work section. Still need project brief.
</commit_message>
<xml_diff>
--- a/Evidence-Gathering-Portfolio.docx
+++ b/Evidence-Gathering-Portfolio.docx
@@ -2933,8 +2933,6 @@
         </w:rPr>
         <w:t xml:space="preserve"> is shown in the second image.</w:t>
       </w:r>
-      <w:bookmarkStart w:id="0" w:name="_GoBack"/>
-      <w:bookmarkEnd w:id="0"/>
     </w:p>
     <w:p>
       <w:pPr>
@@ -10630,56 +10628,60 @@
           <w:u w:val="single"/>
         </w:rPr>
       </w:pPr>
-    </w:p>
-    <w:p>
-      <w:pPr>
-        <w:pStyle w:val="Body"/>
-        <w:jc w:val="center"/>
-        <w:rPr>
-          <w:b/>
-          <w:bCs/>
-          <w:u w:val="single"/>
-        </w:rPr>
-      </w:pPr>
       <w:r>
         <w:rPr>
-          <w:b/>
-          <w:bCs/>
-          <w:u w:val="single"/>
-          <w:lang w:val="en-US"/>
-        </w:rPr>
-        <w:t>Paste Screenshot here</w:t>
-      </w:r>
-    </w:p>
-    <w:p>
-      <w:pPr>
-        <w:pStyle w:val="Body"/>
-        <w:jc w:val="center"/>
-        <w:rPr>
-          <w:b/>
-          <w:bCs/>
-          <w:u w:val="single"/>
-        </w:rPr>
-      </w:pPr>
-    </w:p>
-    <w:p>
-      <w:pPr>
-        <w:pStyle w:val="Body"/>
-        <w:jc w:val="center"/>
-        <w:rPr>
-          <w:b/>
-          <w:bCs/>
-          <w:u w:val="single"/>
-        </w:rPr>
-      </w:pPr>
-      <w:r>
-        <w:rPr>
-          <w:b/>
-          <w:bCs/>
-          <w:u w:val="single"/>
-          <w:lang w:val="en-US"/>
-        </w:rPr>
-        <w:t>Description here</w:t>
+          <w:bCs/>
+          <w:noProof/>
+        </w:rPr>
+        <w:lastRenderedPageBreak/>
+        <w:drawing>
+          <wp:inline distT="0" distB="0" distL="0" distR="0" wp14:anchorId="670F7364" wp14:editId="0DBB581E">
+            <wp:extent cx="6114415" cy="3297555"/>
+            <wp:effectExtent l="0" t="0" r="6985" b="4445"/>
+            <wp:docPr id="11" name="Picture 11" descr="../../Desktop/Screen%20Shot%202018-12-26%20at%2017.19.24."/>
+            <wp:cNvGraphicFramePr>
+              <a:graphicFrameLocks xmlns:a="http://schemas.openxmlformats.org/drawingml/2006/main" noChangeAspect="1"/>
+            </wp:cNvGraphicFramePr>
+            <a:graphic xmlns:a="http://schemas.openxmlformats.org/drawingml/2006/main">
+              <a:graphicData uri="http://schemas.openxmlformats.org/drawingml/2006/picture">
+                <pic:pic xmlns:pic="http://schemas.openxmlformats.org/drawingml/2006/picture">
+                  <pic:nvPicPr>
+                    <pic:cNvPr id="0" name="Picture 6" descr="../../Desktop/Screen%20Shot%202018-12-26%20at%2017.19.24."/>
+                    <pic:cNvPicPr>
+                      <a:picLocks noChangeAspect="1" noChangeArrowheads="1"/>
+                    </pic:cNvPicPr>
+                  </pic:nvPicPr>
+                  <pic:blipFill>
+                    <a:blip r:embed="rId23">
+                      <a:extLst>
+                        <a:ext uri="{28A0092B-C50C-407E-A947-70E740481C1C}">
+                          <a14:useLocalDpi xmlns:a14="http://schemas.microsoft.com/office/drawing/2010/main" val="0"/>
+                        </a:ext>
+                      </a:extLst>
+                    </a:blip>
+                    <a:srcRect/>
+                    <a:stretch>
+                      <a:fillRect/>
+                    </a:stretch>
+                  </pic:blipFill>
+                  <pic:spPr bwMode="auto">
+                    <a:xfrm>
+                      <a:off x="0" y="0"/>
+                      <a:ext cx="6114415" cy="3297555"/>
+                    </a:xfrm>
+                    <a:prstGeom prst="rect">
+                      <a:avLst/>
+                    </a:prstGeom>
+                    <a:noFill/>
+                    <a:ln>
+                      <a:noFill/>
+                    </a:ln>
+                  </pic:spPr>
+                </pic:pic>
+              </a:graphicData>
+            </a:graphic>
+          </wp:inline>
+        </w:drawing>
       </w:r>
     </w:p>
     <w:p>
@@ -11452,101 +11454,73 @@
           <w:u w:val="single"/>
         </w:rPr>
       </w:pPr>
-    </w:p>
-    <w:p>
-      <w:pPr>
-        <w:pStyle w:val="Body"/>
-        <w:jc w:val="center"/>
-        <w:rPr>
-          <w:b/>
-          <w:bCs/>
-          <w:u w:val="single"/>
-        </w:rPr>
-      </w:pPr>
       <w:r>
         <w:rPr>
-          <w:b/>
-          <w:bCs/>
-          <w:u w:val="single"/>
-          <w:lang w:val="en-US"/>
-        </w:rPr>
-        <w:t>Paste Screenshot here</w:t>
+          <w:bCs/>
+          <w:noProof/>
+        </w:rPr>
+        <w:lastRenderedPageBreak/>
+        <w:drawing>
+          <wp:inline distT="0" distB="0" distL="0" distR="0" wp14:anchorId="5740D331" wp14:editId="13B4426D">
+            <wp:extent cx="6114415" cy="3075940"/>
+            <wp:effectExtent l="0" t="0" r="6985" b="0"/>
+            <wp:docPr id="10" name="Picture 10" descr="../../Desktop/Screen%20Shot%202018-12-26%20at%2017.17.20."/>
+            <wp:cNvGraphicFramePr>
+              <a:graphicFrameLocks xmlns:a="http://schemas.openxmlformats.org/drawingml/2006/main" noChangeAspect="1"/>
+            </wp:cNvGraphicFramePr>
+            <a:graphic xmlns:a="http://schemas.openxmlformats.org/drawingml/2006/main">
+              <a:graphicData uri="http://schemas.openxmlformats.org/drawingml/2006/picture">
+                <pic:pic xmlns:pic="http://schemas.openxmlformats.org/drawingml/2006/picture">
+                  <pic:nvPicPr>
+                    <pic:cNvPr id="0" name="Picture 5" descr="../../Desktop/Screen%20Shot%202018-12-26%20at%2017.17.20."/>
+                    <pic:cNvPicPr>
+                      <a:picLocks noChangeAspect="1" noChangeArrowheads="1"/>
+                    </pic:cNvPicPr>
+                  </pic:nvPicPr>
+                  <pic:blipFill>
+                    <a:blip r:embed="rId24" cstate="print">
+                      <a:extLst>
+                        <a:ext uri="{28A0092B-C50C-407E-A947-70E740481C1C}">
+                          <a14:useLocalDpi xmlns:a14="http://schemas.microsoft.com/office/drawing/2010/main" val="0"/>
+                        </a:ext>
+                      </a:extLst>
+                    </a:blip>
+                    <a:srcRect/>
+                    <a:stretch>
+                      <a:fillRect/>
+                    </a:stretch>
+                  </pic:blipFill>
+                  <pic:spPr bwMode="auto">
+                    <a:xfrm>
+                      <a:off x="0" y="0"/>
+                      <a:ext cx="6114415" cy="3075940"/>
+                    </a:xfrm>
+                    <a:prstGeom prst="rect">
+                      <a:avLst/>
+                    </a:prstGeom>
+                    <a:noFill/>
+                    <a:ln>
+                      <a:noFill/>
+                    </a:ln>
+                  </pic:spPr>
+                </pic:pic>
+              </a:graphicData>
+            </a:graphic>
+          </wp:inline>
+        </w:drawing>
       </w:r>
     </w:p>
     <w:p>
       <w:pPr>
         <w:pStyle w:val="Body"/>
-        <w:jc w:val="center"/>
-        <w:rPr>
-          <w:b/>
-          <w:bCs/>
-          <w:u w:val="single"/>
-        </w:rPr>
-      </w:pPr>
-    </w:p>
-    <w:p>
-      <w:pPr>
-        <w:pStyle w:val="Body"/>
-        <w:jc w:val="center"/>
-        <w:rPr>
-          <w:b/>
-          <w:bCs/>
-          <w:u w:val="single"/>
-        </w:rPr>
-      </w:pPr>
-    </w:p>
-    <w:p>
-      <w:pPr>
-        <w:pStyle w:val="Body"/>
-        <w:jc w:val="center"/>
-        <w:rPr>
-          <w:b/>
-          <w:bCs/>
-          <w:u w:val="single"/>
-        </w:rPr>
-      </w:pPr>
-    </w:p>
-    <w:p>
-      <w:pPr>
-        <w:pStyle w:val="Body"/>
-        <w:jc w:val="center"/>
-        <w:rPr>
-          <w:b/>
-          <w:bCs/>
-          <w:u w:val="single"/>
-        </w:rPr>
-      </w:pPr>
-      <w:r>
-        <w:rPr>
-          <w:b/>
-          <w:bCs/>
-          <w:u w:val="single"/>
-          <w:lang w:val="en-US"/>
-        </w:rPr>
-        <w:t>Description here</w:t>
-      </w:r>
-    </w:p>
-    <w:p>
-      <w:pPr>
-        <w:pStyle w:val="Body"/>
-        <w:jc w:val="center"/>
-        <w:rPr>
-          <w:b/>
-          <w:bCs/>
-          <w:u w:val="single"/>
-        </w:rPr>
-      </w:pPr>
-    </w:p>
-    <w:p>
-      <w:pPr>
-        <w:pStyle w:val="Body"/>
-        <w:jc w:val="center"/>
-        <w:rPr>
-          <w:b/>
-          <w:bCs/>
-          <w:u w:val="single"/>
-        </w:rPr>
-      </w:pPr>
+        <w:rPr>
+          <w:b/>
+          <w:bCs/>
+          <w:u w:val="single"/>
+        </w:rPr>
+      </w:pPr>
+      <w:bookmarkStart w:id="0" w:name="_GoBack"/>
+      <w:bookmarkEnd w:id="0"/>
     </w:p>
     <w:p>
       <w:pPr>
@@ -14847,7 +14821,6 @@
               <w:rPr>
                 <w:rFonts w:eastAsia="Arial Unicode MS" w:cs="Arial Unicode MS"/>
               </w:rPr>
-              <w:lastRenderedPageBreak/>
               <w:t>Unit</w:t>
             </w:r>
           </w:p>
@@ -15358,6 +15331,7 @@
               <w:rPr>
                 <w:rFonts w:eastAsia="Arial Unicode MS" w:cs="Arial Unicode MS"/>
               </w:rPr>
+              <w:lastRenderedPageBreak/>
               <w:t>Unit</w:t>
             </w:r>
           </w:p>
@@ -15690,8 +15664,8 @@
       </w:r>
     </w:p>
     <w:sectPr>
-      <w:headerReference w:type="default" r:id="rId23"/>
-      <w:footerReference w:type="default" r:id="rId24"/>
+      <w:headerReference w:type="default" r:id="rId25"/>
+      <w:footerReference w:type="default" r:id="rId26"/>
       <w:pgSz w:w="11906" w:h="16838"/>
       <w:pgMar w:top="1134" w:right="1134" w:bottom="1134" w:left="1134" w:header="709" w:footer="850" w:gutter="0"/>
       <w:cols w:space="720"/>

</xml_diff>

<commit_message>
Added evidence for group work and testing question
</commit_message>
<xml_diff>
--- a/Evidence-Gathering-Portfolio.docx
+++ b/Evidence-Gathering-Portfolio.docx
@@ -1698,7 +1698,21 @@
         <w:rPr>
           <w:lang w:val="en-US"/>
         </w:rPr>
-        <w:t>contact1 is a hash including someone’s personal details. The list_details function prints each field of the hash in a structured sentence.</w:t>
+        <w:t xml:space="preserve">contact1 is a hash including someone’s personal details. The </w:t>
+      </w:r>
+      <w:proofErr w:type="spellStart"/>
+      <w:r>
+        <w:rPr>
+          <w:lang w:val="en-US"/>
+        </w:rPr>
+        <w:t>list_details</w:t>
+      </w:r>
+      <w:proofErr w:type="spellEnd"/>
+      <w:r>
+        <w:rPr>
+          <w:lang w:val="en-US"/>
+        </w:rPr>
+        <w:t xml:space="preserve"> function prints each field of the hash in a structured sentence.</w:t>
       </w:r>
     </w:p>
     <w:p>
@@ -2285,7 +2299,21 @@
         <w:rPr>
           <w:bCs/>
         </w:rPr>
-        <w:t xml:space="preserve">The above code, written in javascript, demonstrates a function searching through some data and filtering it dependant on the criteria given: </w:t>
+        <w:t xml:space="preserve">The above code, written in </w:t>
+      </w:r>
+      <w:proofErr w:type="spellStart"/>
+      <w:r>
+        <w:rPr>
+          <w:bCs/>
+        </w:rPr>
+        <w:t>javascript</w:t>
+      </w:r>
+      <w:proofErr w:type="spellEnd"/>
+      <w:r>
+        <w:rPr>
+          <w:bCs/>
+        </w:rPr>
+        <w:t xml:space="preserve">, demonstrates a function searching through some data and filtering it dependant on the criteria given: </w:t>
       </w:r>
       <w:r>
         <w:rPr>
@@ -2300,6 +2328,7 @@
         </w:rPr>
         <w:t xml:space="preserve"> is an array of objects which each have name and age properties. The function </w:t>
       </w:r>
+      <w:proofErr w:type="spellStart"/>
       <w:r>
         <w:rPr>
           <w:bCs/>
@@ -2307,6 +2336,7 @@
         </w:rPr>
         <w:t>olderFriends</w:t>
       </w:r>
+      <w:proofErr w:type="spellEnd"/>
       <w:r>
         <w:rPr>
           <w:bCs/>
@@ -2894,6 +2924,7 @@
         </w:rPr>
         <w:t xml:space="preserve"> which contains four in no particular order. The function </w:t>
       </w:r>
+      <w:proofErr w:type="spellStart"/>
       <w:r>
         <w:rPr>
           <w:bCs/>
@@ -2901,12 +2932,14 @@
         </w:rPr>
         <w:t>order_list</w:t>
       </w:r>
+      <w:proofErr w:type="spellEnd"/>
       <w:r>
         <w:rPr>
           <w:bCs/>
         </w:rPr>
         <w:t xml:space="preserve"> takes an array and returns an array of the same length, sorted alphabetically. The result of calling </w:t>
       </w:r>
+      <w:proofErr w:type="spellStart"/>
       <w:r>
         <w:rPr>
           <w:bCs/>
@@ -2914,6 +2947,7 @@
         </w:rPr>
         <w:t>order_list</w:t>
       </w:r>
+      <w:proofErr w:type="spellEnd"/>
       <w:r>
         <w:rPr>
           <w:bCs/>
@@ -8209,7 +8243,27 @@
                 <w:szCs w:val="24"/>
                 <w:u w:color="000000"/>
               </w:rPr>
-              <w:t>Take a screenshot of one of your projects where you have worked alone and attach the Github link.</w:t>
+              <w:t xml:space="preserve">Take a screenshot of one of your projects where you have worked alone and attach the </w:t>
+            </w:r>
+            <w:proofErr w:type="spellStart"/>
+            <w:r>
+              <w:rPr>
+                <w:rFonts w:ascii="Arial" w:hAnsi="Arial"/>
+                <w:sz w:val="24"/>
+                <w:szCs w:val="24"/>
+                <w:u w:color="000000"/>
+              </w:rPr>
+              <w:t>Github</w:t>
+            </w:r>
+            <w:proofErr w:type="spellEnd"/>
+            <w:r>
+              <w:rPr>
+                <w:rFonts w:ascii="Arial" w:hAnsi="Arial"/>
+                <w:sz w:val="24"/>
+                <w:szCs w:val="24"/>
+                <w:u w:color="000000"/>
+              </w:rPr>
+              <w:t xml:space="preserve"> link.</w:t>
             </w:r>
           </w:p>
         </w:tc>
@@ -9364,7 +9418,71 @@
           <w:bCs/>
           <w:lang w:val="en-US"/>
         </w:rPr>
-        <w:t xml:space="preserve">This first image shows a function (getData). It is responsible for making 25 requests to the Rick and Morty api, with the intention of returning 25 pages of character information. It creates a new request for each of the 25 urls and </w:t>
+        <w:t>This first image shows a function (</w:t>
+      </w:r>
+      <w:proofErr w:type="spellStart"/>
+      <w:r>
+        <w:rPr>
+          <w:bCs/>
+          <w:lang w:val="en-US"/>
+        </w:rPr>
+        <w:t>getData</w:t>
+      </w:r>
+      <w:proofErr w:type="spellEnd"/>
+      <w:r>
+        <w:rPr>
+          <w:bCs/>
+          <w:lang w:val="en-US"/>
+        </w:rPr>
+        <w:t xml:space="preserve">). It is responsible for making 25 requests to the Rick and </w:t>
+      </w:r>
+      <w:proofErr w:type="spellStart"/>
+      <w:r>
+        <w:rPr>
+          <w:bCs/>
+          <w:lang w:val="en-US"/>
+        </w:rPr>
+        <w:t>Morty</w:t>
+      </w:r>
+      <w:proofErr w:type="spellEnd"/>
+      <w:r>
+        <w:rPr>
+          <w:bCs/>
+          <w:lang w:val="en-US"/>
+        </w:rPr>
+        <w:t xml:space="preserve"> </w:t>
+      </w:r>
+      <w:proofErr w:type="spellStart"/>
+      <w:r>
+        <w:rPr>
+          <w:bCs/>
+          <w:lang w:val="en-US"/>
+        </w:rPr>
+        <w:t>api</w:t>
+      </w:r>
+      <w:proofErr w:type="spellEnd"/>
+      <w:r>
+        <w:rPr>
+          <w:bCs/>
+          <w:lang w:val="en-US"/>
+        </w:rPr>
+        <w:t xml:space="preserve">, with the intention of returning 25 pages of character information. It creates a new request for each of the 25 </w:t>
+      </w:r>
+      <w:proofErr w:type="spellStart"/>
+      <w:r>
+        <w:rPr>
+          <w:bCs/>
+          <w:lang w:val="en-US"/>
+        </w:rPr>
+        <w:t>urls</w:t>
+      </w:r>
+      <w:proofErr w:type="spellEnd"/>
+      <w:r>
+        <w:rPr>
+          <w:bCs/>
+          <w:lang w:val="en-US"/>
+        </w:rPr>
+        <w:t xml:space="preserve"> and </w:t>
       </w:r>
       <w:r>
         <w:rPr>
@@ -9462,42 +9580,83 @@
           <w:bCs/>
           <w:lang w:val="en-US"/>
         </w:rPr>
-        <w:t>The get function uses fetch, targeting the url that was used to create it. The fetch request type defaults to ‘GET’. The response of the fetch is then sent back to the origin of the function.</w:t>
+        <w:t xml:space="preserve">The get function uses fetch, targeting the </w:t>
       </w:r>
-    </w:p>
-    <w:p>
-      <w:pPr>
-        <w:pStyle w:val="Body"/>
-        <w:jc w:val="center"/>
+      <w:proofErr w:type="spellStart"/>
+      <w:r>
         <w:rPr>
           <w:bCs/>
           <w:lang w:val="en-US"/>
         </w:rPr>
-      </w:pPr>
-    </w:p>
-    <w:p>
-      <w:pPr>
-        <w:pStyle w:val="Body"/>
-        <w:jc w:val="center"/>
+        <w:t>url</w:t>
+      </w:r>
+      <w:proofErr w:type="spellEnd"/>
+      <w:r>
         <w:rPr>
           <w:bCs/>
           <w:lang w:val="en-US"/>
         </w:rPr>
+        <w:t xml:space="preserve"> that was used to create it. The fetch request type defaults to ‘GET’. The response of the fetch is then sent back to the origin of the function.</w:t>
+      </w:r>
+    </w:p>
+    <w:p>
+      <w:pPr>
+        <w:pStyle w:val="Body"/>
+        <w:jc w:val="center"/>
+        <w:rPr>
+          <w:bCs/>
+          <w:lang w:val="en-US"/>
+        </w:rPr>
+      </w:pPr>
+    </w:p>
+    <w:p>
+      <w:pPr>
+        <w:pStyle w:val="Body"/>
+        <w:jc w:val="center"/>
+        <w:rPr>
+          <w:bCs/>
+          <w:lang w:val="en-US"/>
+        </w:rPr>
       </w:pPr>
       <w:r>
         <w:rPr>
           <w:bCs/>
           <w:lang w:val="en-US"/>
         </w:rPr>
-        <w:t>When the response is returned to the getData function in the first image, the</w:t>
+        <w:t xml:space="preserve">When the response is returned to the </w:t>
+      </w:r>
+      <w:proofErr w:type="spellStart"/>
+      <w:r>
+        <w:rPr>
+          <w:bCs/>
+          <w:lang w:val="en-US"/>
+        </w:rPr>
+        <w:t>getData</w:t>
+      </w:r>
+      <w:proofErr w:type="spellEnd"/>
+      <w:r>
+        <w:rPr>
+          <w:bCs/>
+          <w:lang w:val="en-US"/>
+        </w:rPr>
+        <w:t xml:space="preserve"> function in the first image, the</w:t>
       </w:r>
       <w:r>
         <w:rPr>
           <w:bCs/>
           <w:lang w:val="en-US"/>
         </w:rPr>
-        <w:t xml:space="preserve"> data is pushed to the characters</w:t>
+        <w:t xml:space="preserve"> data is pushed to the </w:t>
       </w:r>
+      <w:proofErr w:type="gramStart"/>
+      <w:r>
+        <w:rPr>
+          <w:bCs/>
+          <w:lang w:val="en-US"/>
+        </w:rPr>
+        <w:t>characters</w:t>
+      </w:r>
+      <w:proofErr w:type="gramEnd"/>
       <w:r>
         <w:rPr>
           <w:bCs/>
@@ -9510,7 +9669,23 @@
           <w:bCs/>
           <w:lang w:val="en-US"/>
         </w:rPr>
-        <w:t xml:space="preserve"> the characterData field, along with the other pages.</w:t>
+        <w:t xml:space="preserve"> the </w:t>
+      </w:r>
+      <w:proofErr w:type="spellStart"/>
+      <w:r>
+        <w:rPr>
+          <w:bCs/>
+          <w:lang w:val="en-US"/>
+        </w:rPr>
+        <w:t>characterData</w:t>
+      </w:r>
+      <w:proofErr w:type="spellEnd"/>
+      <w:r>
+        <w:rPr>
+          <w:bCs/>
+          <w:lang w:val="en-US"/>
+        </w:rPr>
+        <w:t xml:space="preserve"> field, along with the other pages.</w:t>
       </w:r>
     </w:p>
     <w:p>
@@ -10034,16 +10209,6 @@
     <w:p>
       <w:pPr>
         <w:pStyle w:val="Body"/>
-        <w:rPr>
-          <w:b/>
-          <w:bCs/>
-          <w:u w:val="single"/>
-        </w:rPr>
-      </w:pPr>
-    </w:p>
-    <w:p>
-      <w:pPr>
-        <w:pStyle w:val="Body"/>
         <w:jc w:val="center"/>
         <w:rPr>
           <w:b/>
@@ -10057,6 +10222,71 @@
           <w:noProof/>
         </w:rPr>
         <w:lastRenderedPageBreak/>
+        <w:drawing>
+          <wp:inline distT="0" distB="0" distL="0" distR="0" wp14:anchorId="1C83393E" wp14:editId="66E10210">
+            <wp:extent cx="4977269" cy="4654204"/>
+            <wp:effectExtent l="0" t="0" r="1270" b="0"/>
+            <wp:docPr id="12" name="Picture 12" descr="../../Desktop/Screen%20Shot%202018-12-27%20at%2014.15.07."/>
+            <wp:cNvGraphicFramePr>
+              <a:graphicFrameLocks xmlns:a="http://schemas.openxmlformats.org/drawingml/2006/main" noChangeAspect="1"/>
+            </wp:cNvGraphicFramePr>
+            <a:graphic xmlns:a="http://schemas.openxmlformats.org/drawingml/2006/main">
+              <a:graphicData uri="http://schemas.openxmlformats.org/drawingml/2006/picture">
+                <pic:pic xmlns:pic="http://schemas.openxmlformats.org/drawingml/2006/picture">
+                  <pic:nvPicPr>
+                    <pic:cNvPr id="0" name="Picture 7" descr="../../Desktop/Screen%20Shot%202018-12-27%20at%2014.15.07."/>
+                    <pic:cNvPicPr>
+                      <a:picLocks noChangeAspect="1" noChangeArrowheads="1"/>
+                    </pic:cNvPicPr>
+                  </pic:nvPicPr>
+                  <pic:blipFill>
+                    <a:blip r:embed="rId21" cstate="print">
+                      <a:extLst>
+                        <a:ext uri="{28A0092B-C50C-407E-A947-70E740481C1C}">
+                          <a14:useLocalDpi xmlns:a14="http://schemas.microsoft.com/office/drawing/2010/main" val="0"/>
+                        </a:ext>
+                      </a:extLst>
+                    </a:blip>
+                    <a:srcRect/>
+                    <a:stretch>
+                      <a:fillRect/>
+                    </a:stretch>
+                  </pic:blipFill>
+                  <pic:spPr bwMode="auto">
+                    <a:xfrm>
+                      <a:off x="0" y="0"/>
+                      <a:ext cx="4989777" cy="4665900"/>
+                    </a:xfrm>
+                    <a:prstGeom prst="rect">
+                      <a:avLst/>
+                    </a:prstGeom>
+                    <a:noFill/>
+                    <a:ln>
+                      <a:noFill/>
+                    </a:ln>
+                  </pic:spPr>
+                </pic:pic>
+              </a:graphicData>
+            </a:graphic>
+          </wp:inline>
+        </w:drawing>
+      </w:r>
+    </w:p>
+    <w:p>
+      <w:pPr>
+        <w:pStyle w:val="Body"/>
+        <w:jc w:val="center"/>
+        <w:rPr>
+          <w:b/>
+          <w:bCs/>
+          <w:u w:val="single"/>
+        </w:rPr>
+      </w:pPr>
+      <w:r>
+        <w:rPr>
+          <w:bCs/>
+          <w:noProof/>
+        </w:rPr>
         <w:drawing>
           <wp:inline distT="0" distB="0" distL="0" distR="0" wp14:anchorId="0C408E1B" wp14:editId="717A56E1">
             <wp:extent cx="6114415" cy="4331970"/>
@@ -10075,7 +10305,7 @@
                     </pic:cNvPicPr>
                   </pic:nvPicPr>
                   <pic:blipFill>
-                    <a:blip r:embed="rId21" cstate="print">
+                    <a:blip r:embed="rId22" cstate="print">
                       <a:extLst>
                         <a:ext uri="{28A0092B-C50C-407E-A947-70E740481C1C}">
                           <a14:useLocalDpi xmlns:a14="http://schemas.microsoft.com/office/drawing/2010/main" val="0"/>
@@ -10133,6 +10363,7 @@
           <w:bCs/>
           <w:noProof/>
         </w:rPr>
+        <w:lastRenderedPageBreak/>
         <w:drawing>
           <wp:inline distT="0" distB="0" distL="0" distR="0" wp14:anchorId="6ABA4E9A" wp14:editId="3F2845A4">
             <wp:extent cx="5791200" cy="1616075"/>
@@ -10151,7 +10382,7 @@
                     </pic:cNvPicPr>
                   </pic:nvPicPr>
                   <pic:blipFill>
-                    <a:blip r:embed="rId22">
+                    <a:blip r:embed="rId23">
                       <a:extLst>
                         <a:ext uri="{28A0092B-C50C-407E-A947-70E740481C1C}">
                           <a14:useLocalDpi xmlns:a14="http://schemas.microsoft.com/office/drawing/2010/main" val="0"/>
@@ -10186,17 +10417,6 @@
     <w:p>
       <w:pPr>
         <w:pStyle w:val="Body"/>
-        <w:jc w:val="center"/>
-        <w:rPr>
-          <w:b/>
-          <w:bCs/>
-          <w:u w:val="single"/>
-        </w:rPr>
-      </w:pPr>
-    </w:p>
-    <w:p>
-      <w:pPr>
-        <w:pStyle w:val="Body"/>
         <w:rPr>
           <w:b/>
           <w:bCs/>
@@ -10218,24 +10438,82 @@
         <w:rPr>
           <w:lang w:val="en-US"/>
         </w:rPr>
-        <w:t>The first image shows the 5 tests running before the tested code has been fully corrected. The second, once it has been altered and refactored to pass the 5 comprehensive tests.</w:t>
+        <w:t xml:space="preserve">The first image is the test file, showing the </w:t>
       </w:r>
-    </w:p>
-    <w:p>
-      <w:pPr>
-        <w:pStyle w:val="Body"/>
-        <w:jc w:val="center"/>
-        <w:rPr>
-          <w:b/>
-          <w:bCs/>
-          <w:u w:val="single"/>
-        </w:rPr>
-      </w:pPr>
+      <w:proofErr w:type="spellStart"/>
       <w:r>
         <w:rPr>
           <w:lang w:val="en-US"/>
         </w:rPr>
-        <w:t>See the folder ‘PDA_Static_and_Dynamic_Task_A’ within this repository for both the test code and the tested code.</w:t>
+        <w:t>MiniTest</w:t>
+      </w:r>
+      <w:proofErr w:type="spellEnd"/>
+      <w:r>
+        <w:rPr>
+          <w:lang w:val="en-US"/>
+        </w:rPr>
+        <w:t xml:space="preserve"> module in Ruby being used to test another file. </w:t>
+      </w:r>
+      <w:r>
+        <w:rPr>
+          <w:lang w:val="en-US"/>
+        </w:rPr>
+        <w:t xml:space="preserve">The </w:t>
+      </w:r>
+      <w:r>
+        <w:rPr>
+          <w:lang w:val="en-US"/>
+        </w:rPr>
+        <w:t>second</w:t>
+      </w:r>
+      <w:r>
+        <w:rPr>
+          <w:lang w:val="en-US"/>
+        </w:rPr>
+        <w:t xml:space="preserve"> image shows the 5 tests running before the tested code has been fully corrected. The </w:t>
+      </w:r>
+      <w:r>
+        <w:rPr>
+          <w:lang w:val="en-US"/>
+        </w:rPr>
+        <w:t>third</w:t>
+      </w:r>
+      <w:r>
+        <w:rPr>
+          <w:lang w:val="en-US"/>
+        </w:rPr>
+        <w:t>, once it has been altered and refactored to pass the 5 comprehensive tests.</w:t>
+      </w:r>
+    </w:p>
+    <w:p>
+      <w:pPr>
+        <w:pStyle w:val="Body"/>
+        <w:jc w:val="center"/>
+        <w:rPr>
+          <w:b/>
+          <w:bCs/>
+          <w:u w:val="single"/>
+        </w:rPr>
+      </w:pPr>
+      <w:r>
+        <w:rPr>
+          <w:lang w:val="en-US"/>
+        </w:rPr>
+        <w:t>See the folder ‘</w:t>
+      </w:r>
+      <w:proofErr w:type="spellStart"/>
+      <w:r>
+        <w:rPr>
+          <w:lang w:val="en-US"/>
+        </w:rPr>
+        <w:t>PDA_Static_and_Dynamic_Task_A</w:t>
+      </w:r>
+      <w:proofErr w:type="spellEnd"/>
+      <w:r>
+        <w:rPr>
+          <w:lang w:val="en-US"/>
+        </w:rPr>
+        <w:t>’ within this repository for both the test code and the tested code.</w:t>
       </w:r>
     </w:p>
     <w:p>
@@ -10523,7 +10801,29 @@
                 <w:u w:color="000000"/>
                 <w:shd w:val="clear" w:color="auto" w:fill="FFFFFF"/>
               </w:rPr>
-              <w:t>Take a screenshot of the contributor’s page on Github from your group project to show the team you worked with.</w:t>
+              <w:t xml:space="preserve">Take a screenshot of the contributor’s page on </w:t>
+            </w:r>
+            <w:proofErr w:type="spellStart"/>
+            <w:r>
+              <w:rPr>
+                <w:rFonts w:ascii="Arial" w:hAnsi="Arial"/>
+                <w:sz w:val="24"/>
+                <w:szCs w:val="24"/>
+                <w:u w:color="000000"/>
+                <w:shd w:val="clear" w:color="auto" w:fill="FFFFFF"/>
+              </w:rPr>
+              <w:t>Github</w:t>
+            </w:r>
+            <w:proofErr w:type="spellEnd"/>
+            <w:r>
+              <w:rPr>
+                <w:rFonts w:ascii="Arial" w:hAnsi="Arial"/>
+                <w:sz w:val="24"/>
+                <w:szCs w:val="24"/>
+                <w:u w:color="000000"/>
+                <w:shd w:val="clear" w:color="auto" w:fill="FFFFFF"/>
+              </w:rPr>
+              <w:t xml:space="preserve"> from your group project to show the team you worked with.</w:t>
             </w:r>
           </w:p>
         </w:tc>
@@ -10633,7 +10933,6 @@
           <w:bCs/>
           <w:noProof/>
         </w:rPr>
-        <w:lastRenderedPageBreak/>
         <w:drawing>
           <wp:inline distT="0" distB="0" distL="0" distR="0" wp14:anchorId="670F7364" wp14:editId="0DBB581E">
             <wp:extent cx="6114415" cy="3297555"/>
@@ -10652,7 +10951,7 @@
                     </pic:cNvPicPr>
                   </pic:nvPicPr>
                   <pic:blipFill>
-                    <a:blip r:embed="rId23">
+                    <a:blip r:embed="rId24">
                       <a:extLst>
                         <a:ext uri="{28A0092B-C50C-407E-A947-70E740481C1C}">
                           <a14:useLocalDpi xmlns:a14="http://schemas.microsoft.com/office/drawing/2010/main" val="0"/>
@@ -11054,57 +11353,6 @@
           <w:u w:val="single"/>
         </w:rPr>
       </w:pPr>
-      <w:r>
-        <w:rPr>
-          <w:b/>
-          <w:bCs/>
-          <w:u w:val="single"/>
-          <w:lang w:val="en-US"/>
-        </w:rPr>
-        <w:t>Paste Screenshot here</w:t>
-      </w:r>
-    </w:p>
-    <w:p>
-      <w:pPr>
-        <w:pStyle w:val="Body"/>
-        <w:jc w:val="center"/>
-        <w:rPr>
-          <w:b/>
-          <w:bCs/>
-          <w:u w:val="single"/>
-        </w:rPr>
-      </w:pPr>
-    </w:p>
-    <w:p>
-      <w:pPr>
-        <w:pStyle w:val="Body"/>
-        <w:jc w:val="center"/>
-        <w:rPr>
-          <w:b/>
-          <w:bCs/>
-          <w:u w:val="single"/>
-        </w:rPr>
-      </w:pPr>
-      <w:r>
-        <w:rPr>
-          <w:b/>
-          <w:bCs/>
-          <w:u w:val="single"/>
-          <w:lang w:val="en-US"/>
-        </w:rPr>
-        <w:t>Description here</w:t>
-      </w:r>
-    </w:p>
-    <w:p>
-      <w:pPr>
-        <w:pStyle w:val="Body"/>
-        <w:jc w:val="center"/>
-        <w:rPr>
-          <w:b/>
-          <w:bCs/>
-          <w:u w:val="single"/>
-        </w:rPr>
-      </w:pPr>
     </w:p>
     <w:p>
       <w:pPr>
@@ -11459,7 +11707,6 @@
           <w:bCs/>
           <w:noProof/>
         </w:rPr>
-        <w:lastRenderedPageBreak/>
         <w:drawing>
           <wp:inline distT="0" distB="0" distL="0" distR="0" wp14:anchorId="5740D331" wp14:editId="13B4426D">
             <wp:extent cx="6114415" cy="3075940"/>
@@ -11478,7 +11725,7 @@
                     </pic:cNvPicPr>
                   </pic:nvPicPr>
                   <pic:blipFill>
-                    <a:blip r:embed="rId24" cstate="print">
+                    <a:blip r:embed="rId25" cstate="print">
                       <a:extLst>
                         <a:ext uri="{28A0092B-C50C-407E-A947-70E740481C1C}">
                           <a14:useLocalDpi xmlns:a14="http://schemas.microsoft.com/office/drawing/2010/main" val="0"/>
@@ -11519,19 +11766,57 @@
           <w:u w:val="single"/>
         </w:rPr>
       </w:pPr>
+    </w:p>
+    <w:p>
+      <w:pPr>
+        <w:pStyle w:val="Body"/>
+        <w:jc w:val="center"/>
+        <w:rPr>
+          <w:bCs/>
+        </w:rPr>
+      </w:pPr>
+      <w:r>
+        <w:rPr>
+          <w:bCs/>
+        </w:rPr>
+        <w:t xml:space="preserve">This is a Kanban board from a group project I was part of </w:t>
+      </w:r>
+      <w:r>
+        <w:rPr>
+          <w:bCs/>
+        </w:rPr>
+        <w:t xml:space="preserve">when we made a trivial pursuit game online using </w:t>
+      </w:r>
+      <w:proofErr w:type="spellStart"/>
+      <w:r>
+        <w:rPr>
+          <w:bCs/>
+        </w:rPr>
+        <w:t>javascript</w:t>
+      </w:r>
+      <w:proofErr w:type="spellEnd"/>
+      <w:r>
+        <w:rPr>
+          <w:bCs/>
+        </w:rPr>
+        <w:t xml:space="preserve">. We moved tasks to be done from the ‘backlog’ in to the ‘things to do’ column for a specific sprint. Then, when someone was actively working on a feature, they would add their name to it and move it to the ‘doing’ column. </w:t>
+      </w:r>
+      <w:proofErr w:type="gramStart"/>
+      <w:r>
+        <w:rPr>
+          <w:bCs/>
+        </w:rPr>
+        <w:t>Finally</w:t>
+      </w:r>
+      <w:proofErr w:type="gramEnd"/>
+      <w:r>
+        <w:rPr>
+          <w:bCs/>
+        </w:rPr>
+        <w:t xml:space="preserve"> it would be moved to ‘done’ when it had been completed. </w:t>
+      </w:r>
       <w:bookmarkStart w:id="0" w:name="_GoBack"/>
       <w:bookmarkEnd w:id="0"/>
-    </w:p>
-    <w:p>
-      <w:pPr>
-        <w:pStyle w:val="Body"/>
-        <w:jc w:val="center"/>
-        <w:rPr>
-          <w:b/>
-          <w:bCs/>
-          <w:u w:val="single"/>
-        </w:rPr>
-      </w:pPr>
     </w:p>
     <w:p>
       <w:pPr>
@@ -14821,6 +15106,7 @@
               <w:rPr>
                 <w:rFonts w:eastAsia="Arial Unicode MS" w:cs="Arial Unicode MS"/>
               </w:rPr>
+              <w:lastRenderedPageBreak/>
               <w:t>Unit</w:t>
             </w:r>
           </w:p>
@@ -15331,7 +15617,6 @@
               <w:rPr>
                 <w:rFonts w:eastAsia="Arial Unicode MS" w:cs="Arial Unicode MS"/>
               </w:rPr>
-              <w:lastRenderedPageBreak/>
               <w:t>Unit</w:t>
             </w:r>
           </w:p>
@@ -15664,8 +15949,8 @@
       </w:r>
     </w:p>
     <w:sectPr>
-      <w:headerReference w:type="default" r:id="rId25"/>
-      <w:footerReference w:type="default" r:id="rId26"/>
+      <w:headerReference w:type="default" r:id="rId26"/>
+      <w:footerReference w:type="default" r:id="rId27"/>
       <w:pgSz w:w="11906" w:h="16838"/>
       <w:pgMar w:top="1134" w:right="1134" w:bottom="1134" w:left="1134" w:header="709" w:footer="850" w:gutter="0"/>
       <w:cols w:space="720"/>

</xml_diff>